<commit_message>
Update Módulo 1 - Introdução a CAN e CANoe.docx
Atualização Módulo 1
</commit_message>
<xml_diff>
--- a/Módulo 1 - Introdução a CAN e CANoe.docx
+++ b/Módulo 1 - Introdução a CAN e CANoe.docx
@@ -1,6 +1,6 @@
 
 <file path=word/document.xml><?xml version="1.0" encoding="utf-8"?>
-<w:document xmlns:wpc="http://schemas.microsoft.com/office/word/2010/wordprocessingCanvas" xmlns:cx="http://schemas.microsoft.com/office/drawing/2014/chartex" xmlns:cx1="http://schemas.microsoft.com/office/drawing/2015/9/8/chartex" xmlns:cx2="http://schemas.microsoft.com/office/drawing/2015/10/21/chartex" xmlns:cx3="http://schemas.microsoft.com/office/drawing/2016/5/9/chartex" xmlns:cx4="http://schemas.microsoft.com/office/drawing/2016/5/10/chartex" xmlns:cx5="http://schemas.microsoft.com/office/drawing/2016/5/11/chartex" xmlns:cx6="http://schemas.microsoft.com/office/drawing/2016/5/12/chartex" xmlns:cx7="http://schemas.microsoft.com/office/drawing/2016/5/13/chartex" xmlns:cx8="http://schemas.microsoft.com/office/drawing/2016/5/14/chartex" xmlns:mc="http://schemas.openxmlformats.org/markup-compatibility/2006" xmlns:aink="http://schemas.microsoft.com/office/drawing/2016/ink" xmlns:am3d="http://schemas.microsoft.com/office/drawing/2017/model3d" xmlns:o="urn:schemas-microsoft-com:office:office" xmlns:r="http://schemas.openxmlformats.org/officeDocument/2006/relationships" xmlns:m="http://schemas.openxmlformats.org/officeDocument/2006/math" xmlns:v="urn:schemas-microsoft-com:vml" xmlns:wp14="http://schemas.microsoft.com/office/word/2010/wordprocessingDrawing" xmlns:wp="http://schemas.openxmlformats.org/drawingml/2006/wordprocessingDrawing" xmlns:w10="urn:schemas-microsoft-com:office:word" xmlns:w="http://schemas.openxmlformats.org/wordprocessingml/2006/main" xmlns:w14="http://schemas.microsoft.com/office/word/2010/wordml" xmlns:w15="http://schemas.microsoft.com/office/word/2012/wordml" xmlns:w16cex="http://schemas.microsoft.com/office/word/2018/wordml/cex" xmlns:w16cid="http://schemas.microsoft.com/office/word/2016/wordml/cid" xmlns:w16="http://schemas.microsoft.com/office/word/2018/wordml" xmlns:w16se="http://schemas.microsoft.com/office/word/2015/wordml/symex" xmlns:wpg="http://schemas.microsoft.com/office/word/2010/wordprocessingGroup" xmlns:wpi="http://schemas.microsoft.com/office/word/2010/wordprocessingInk" xmlns:wne="http://schemas.microsoft.com/office/word/2006/wordml" xmlns:wps="http://schemas.microsoft.com/office/word/2010/wordprocessingShape" mc:Ignorable="w14 w15 w16se w16cid w16 w16cex wp14">
+<w:document xmlns:wpc="http://schemas.microsoft.com/office/word/2010/wordprocessingCanvas" xmlns:cx="http://schemas.microsoft.com/office/drawing/2014/chartex" xmlns:cx1="http://schemas.microsoft.com/office/drawing/2015/9/8/chartex" xmlns:cx2="http://schemas.microsoft.com/office/drawing/2015/10/21/chartex" xmlns:cx3="http://schemas.microsoft.com/office/drawing/2016/5/9/chartex" xmlns:cx4="http://schemas.microsoft.com/office/drawing/2016/5/10/chartex" xmlns:cx5="http://schemas.microsoft.com/office/drawing/2016/5/11/chartex" xmlns:cx6="http://schemas.microsoft.com/office/drawing/2016/5/12/chartex" xmlns:cx7="http://schemas.microsoft.com/office/drawing/2016/5/13/chartex" xmlns:cx8="http://schemas.microsoft.com/office/drawing/2016/5/14/chartex" xmlns:mc="http://schemas.openxmlformats.org/markup-compatibility/2006" xmlns:aink="http://schemas.microsoft.com/office/drawing/2016/ink" xmlns:am3d="http://schemas.microsoft.com/office/drawing/2017/model3d" xmlns:o="urn:schemas-microsoft-com:office:office" xmlns:r="http://schemas.openxmlformats.org/officeDocument/2006/relationships" xmlns:m="http://schemas.openxmlformats.org/officeDocument/2006/math" xmlns:v="urn:schemas-microsoft-com:vml" xmlns:wp14="http://schemas.microsoft.com/office/word/2010/wordprocessingDrawing" xmlns:wp="http://schemas.openxmlformats.org/drawingml/2006/wordprocessingDrawing" xmlns:w10="urn:schemas-microsoft-com:office:word" xmlns:w="http://schemas.openxmlformats.org/wordprocessingml/2006/main" xmlns:w14="http://schemas.microsoft.com/office/word/2010/wordml" xmlns:w15="http://schemas.microsoft.com/office/word/2012/wordml" xmlns:w16cex="http://schemas.microsoft.com/office/word/2018/wordml/cex" xmlns:w16cid="http://schemas.microsoft.com/office/word/2016/wordml/cid" xmlns:w16="http://schemas.microsoft.com/office/word/2018/wordml" xmlns:w16sdtdh="http://schemas.microsoft.com/office/word/2020/wordml/sdtdatahash" xmlns:w16se="http://schemas.microsoft.com/office/word/2015/wordml/symex" xmlns:wpg="http://schemas.microsoft.com/office/word/2010/wordprocessingGroup" xmlns:wpi="http://schemas.microsoft.com/office/word/2010/wordprocessingInk" xmlns:wne="http://schemas.microsoft.com/office/word/2006/wordml" xmlns:wps="http://schemas.microsoft.com/office/word/2010/wordprocessingShape" mc:Ignorable="w14 w15 w16se w16cid w16 w16cex w16sdtdh wp14">
   <w:body>
     <w:p>
       <w:pPr>
@@ -78,7 +78,7 @@
     </w:p>
     <w:p>
       <w:pPr>
-        <w:pStyle w:val="ListParagraph"/>
+        <w:pStyle w:val="PargrafodaLista"/>
         <w:numPr>
           <w:ilvl w:val="0"/>
           <w:numId w:val="1"/>
@@ -118,7 +118,7 @@
     </w:p>
     <w:p>
       <w:pPr>
-        <w:pStyle w:val="ListParagraph"/>
+        <w:pStyle w:val="PargrafodaLista"/>
         <w:numPr>
           <w:ilvl w:val="0"/>
           <w:numId w:val="1"/>
@@ -190,7 +190,7 @@
     </w:p>
     <w:p>
       <w:pPr>
-        <w:pStyle w:val="ListParagraph"/>
+        <w:pStyle w:val="PargrafodaLista"/>
         <w:numPr>
           <w:ilvl w:val="0"/>
           <w:numId w:val="1"/>
@@ -430,7 +430,7 @@
     </w:p>
     <w:p>
       <w:pPr>
-        <w:pStyle w:val="ListParagraph"/>
+        <w:pStyle w:val="PargrafodaLista"/>
         <w:numPr>
           <w:ilvl w:val="0"/>
           <w:numId w:val="1"/>
@@ -589,7 +589,7 @@
     </w:p>
     <w:tbl>
       <w:tblPr>
-        <w:tblStyle w:val="TableGrid"/>
+        <w:tblStyle w:val="Tabelacomgrade"/>
         <w:tblW w:w="0" w:type="auto"/>
         <w:tblLook w:val="04A0" w:firstRow="1" w:lastRow="0" w:firstColumn="1" w:lastColumn="0" w:noHBand="0" w:noVBand="1"/>
       </w:tblPr>
@@ -1230,7 +1230,7 @@
     </w:p>
     <w:p>
       <w:pPr>
-        <w:pStyle w:val="ListParagraph"/>
+        <w:pStyle w:val="PargrafodaLista"/>
         <w:numPr>
           <w:ilvl w:val="0"/>
           <w:numId w:val="1"/>
@@ -1250,193 +1250,151 @@
     </w:p>
     <w:p>
       <w:r>
-        <w:t>As mensagens CAN’s são divididas em dois tipos o Standard e o Extended</w:t>
+        <w:t>As mensagens CAN’s são divididas em dois</w:t>
+      </w:r>
+      <w:r>
+        <w:t xml:space="preserve"> diferentes</w:t>
+      </w:r>
+      <w:r>
+        <w:t xml:space="preserve"> </w:t>
+      </w:r>
+      <w:r>
+        <w:t>formatos:</w:t>
+      </w:r>
+      <w:r>
+        <w:t xml:space="preserve"> o</w:t>
+      </w:r>
+      <w:r>
+        <w:t xml:space="preserve"> padrão (</w:t>
+      </w:r>
+      <w:r>
+        <w:rPr>
+          <w:b/>
+          <w:bCs/>
+        </w:rPr>
+        <w:t>Standard</w:t>
+      </w:r>
+      <w:r>
+        <w:rPr>
+          <w:b/>
+          <w:bCs/>
+        </w:rPr>
+        <w:t>)</w:t>
+      </w:r>
+      <w:r>
+        <w:t xml:space="preserve"> e o </w:t>
+      </w:r>
+      <w:r>
+        <w:t>estendido (</w:t>
+      </w:r>
+      <w:proofErr w:type="spellStart"/>
+      <w:r>
+        <w:rPr>
+          <w:b/>
+          <w:bCs/>
+        </w:rPr>
+        <w:t>Extended</w:t>
+      </w:r>
+      <w:proofErr w:type="spellEnd"/>
+      <w:r>
+        <w:rPr>
+          <w:b/>
+          <w:bCs/>
+        </w:rPr>
+        <w:t>)</w:t>
       </w:r>
       <w:r>
         <w:t>.</w:t>
+      </w:r>
+    </w:p>
+    <w:p>
+      <w:r>
+        <w:t>A diferença entre os dois formatos é a quantidade de bits presentes no I</w:t>
+      </w:r>
+      <w:r>
+        <w:t>dentificador (</w:t>
+      </w:r>
+      <w:r>
+        <w:rPr>
+          <w:b/>
+          <w:bCs/>
+        </w:rPr>
+        <w:t>ID</w:t>
+      </w:r>
+      <w:r>
+        <w:t>)</w:t>
+      </w:r>
+      <w:r>
+        <w:t xml:space="preserve"> da mensagem. O formato </w:t>
+      </w:r>
+      <w:r>
+        <w:rPr>
+          <w:u w:val="single"/>
+        </w:rPr>
+        <w:t>Standard</w:t>
+      </w:r>
+      <w:r>
+        <w:t xml:space="preserve"> possui 11 bits identificadores, já o formato </w:t>
+      </w:r>
+      <w:proofErr w:type="spellStart"/>
+      <w:r>
+        <w:rPr>
+          <w:u w:val="single"/>
+        </w:rPr>
+        <w:t>Extended</w:t>
+      </w:r>
+      <w:proofErr w:type="spellEnd"/>
+      <w:r>
+        <w:t xml:space="preserve"> possui 29 bits. </w:t>
+      </w:r>
+    </w:p>
+    <w:p>
+      <w:r>
+        <w:t xml:space="preserve">O formato estendido foi desenvolvido com o objetivo de aumentar a quantidade de diferentes mensagens possíveis em um barramento. </w:t>
+      </w:r>
+      <w:r>
+        <w:t>É mais comum em veículos pesados, que necessitam de uma maior quantidade de mensagens.</w:t>
+      </w:r>
+    </w:p>
+    <w:p>
+      <w:r>
+        <w:t>Os dois tipos de mensagem podem ser enviados no mesmo barramento</w:t>
+      </w:r>
+      <w:r>
+        <w:t>.</w:t>
+      </w:r>
+      <w:r>
+        <w:t xml:space="preserve"> </w:t>
+      </w:r>
+      <w:r>
+        <w:t>A</w:t>
+      </w:r>
+      <w:r>
+        <w:t xml:space="preserve">través do bit </w:t>
+      </w:r>
+      <w:r>
+        <w:rPr>
+          <w:b/>
+          <w:bCs/>
+        </w:rPr>
+        <w:t>IDE</w:t>
+      </w:r>
+      <w:r>
+        <w:t xml:space="preserve"> o controlador CAN consegue identificar se um frame é estendido através de um bit recessivo.</w:t>
       </w:r>
     </w:p>
     <w:p/>
     <w:p/>
     <w:p>
       <w:r>
-        <w:br w:type="page"/>
-      </w:r>
-    </w:p>
-    <w:p>
-      <w:pPr>
-        <w:pStyle w:val="ListParagraph"/>
-        <w:numPr>
-          <w:ilvl w:val="0"/>
-          <w:numId w:val="1"/>
-        </w:numPr>
-        <w:rPr>
-          <w:b/>
-          <w:bCs/>
-        </w:rPr>
-      </w:pPr>
-      <w:r>
-        <w:rPr>
-          <w:b/>
-          <w:bCs/>
-        </w:rPr>
-        <w:lastRenderedPageBreak/>
-        <w:t>Arbitrariedade</w:t>
-      </w:r>
-    </w:p>
-    <w:p>
-      <w:r>
-        <w:t>Como a CAN se trata de uma rede em que todos os nós (ECU’s) podem enviar mensagens, é necessário que isso ocorra de forma</w:t>
-      </w:r>
-      <w:r>
-        <w:t xml:space="preserve"> </w:t>
-      </w:r>
-      <w:r>
-        <w:t xml:space="preserve">que uma </w:t>
-      </w:r>
-      <w:r>
-        <w:t xml:space="preserve">nenhuma </w:t>
-      </w:r>
-      <w:r>
-        <w:t>mensagem sobrescreva a outra.</w:t>
-      </w:r>
-    </w:p>
-    <w:p>
-      <w:r>
-        <w:t xml:space="preserve">Para isso existe um sistema de arbitrariedade, aonde a mensagem com </w:t>
-      </w:r>
-      <w:r>
-        <w:t xml:space="preserve">a </w:t>
-      </w:r>
-      <w:r>
-        <w:t xml:space="preserve">maior </w:t>
-      </w:r>
-      <w:r>
-        <w:t>p</w:t>
-      </w:r>
-      <w:r>
-        <w:t xml:space="preserve">rioridade sempre terá preferência em relação as de menor prioridade. Ou seja, se 10 mensagens precisam ser enviadas, </w:t>
-      </w:r>
-      <w:r>
-        <w:t>a de maior prioridade será a primeira a ser enviada, e a de menor prioridade será a décima.</w:t>
-      </w:r>
-    </w:p>
-    <w:p>
-      <w:pPr>
-        <w:rPr>
-          <w:b/>
-          <w:bCs/>
-        </w:rPr>
-      </w:pPr>
-      <w:r>
-        <w:rPr>
-          <w:b/>
-          <w:bCs/>
-        </w:rPr>
-        <w:t>Exemplo:</w:t>
-      </w:r>
-    </w:p>
-    <w:p>
-      <w:r>
-        <w:t xml:space="preserve">Num cenário onde </w:t>
-      </w:r>
-      <w:r>
-        <w:t xml:space="preserve">4 ECU’s diferentes necessitam enviar </w:t>
-      </w:r>
-      <w:r>
-        <w:t>4</w:t>
-      </w:r>
-      <w:r>
-        <w:t xml:space="preserve"> mensagens</w:t>
-      </w:r>
-      <w:r>
-        <w:t xml:space="preserve"> </w:t>
-      </w:r>
-      <w:r>
-        <w:t>com os respectivos ID’s: 0x</w:t>
-      </w:r>
-      <w:r>
-        <w:t>6</w:t>
-      </w:r>
-      <w:r>
-        <w:t>A, 0x</w:t>
-      </w:r>
-      <w:r>
-        <w:t>2</w:t>
-      </w:r>
-      <w:r>
-        <w:t>5</w:t>
-      </w:r>
-      <w:r>
-        <w:t xml:space="preserve">, </w:t>
-      </w:r>
-      <w:r>
-        <w:t>0x</w:t>
-      </w:r>
-      <w:r>
-        <w:t>3</w:t>
-      </w:r>
-      <w:r>
-        <w:t>C</w:t>
-      </w:r>
-      <w:r>
-        <w:t xml:space="preserve"> e 0x26</w:t>
-      </w:r>
-      <w:r>
-        <w:t xml:space="preserve">. </w:t>
-      </w:r>
-      <w:r>
-        <w:rPr>
-          <w:highlight w:val="yellow"/>
-          <w:u w:val="single"/>
-        </w:rPr>
-        <w:t>Qual mensagem teria prioridade e como funciona a arbitrariedade?</w:t>
-      </w:r>
-    </w:p>
-    <w:p>
-      <w:r>
-        <w:t>Como dito anteriormente, um bit Dominante tem prioridade sobre um bit Recessivo, e isso se aplica também quando falamos de arbitrariedade. O nível de prioridade de uma mensagem é definida pelo seu ID</w:t>
-      </w:r>
-      <w:r>
-        <w:t>. Q</w:t>
-      </w:r>
-      <w:r>
-        <w:t>uanto menor for o ID, maior a prioridade da mensagem.</w:t>
-      </w:r>
-    </w:p>
-    <w:p>
-      <w:r>
-        <w:t xml:space="preserve">Transformando </w:t>
-      </w:r>
-      <w:r>
-        <w:t>os</w:t>
-      </w:r>
-      <w:r>
-        <w:t xml:space="preserve"> ID’s</w:t>
-      </w:r>
-      <w:r>
-        <w:t xml:space="preserve"> acima</w:t>
-      </w:r>
-      <w:r>
-        <w:t xml:space="preserve"> em binários</w:t>
-      </w:r>
-      <w:r>
-        <w:t>,</w:t>
-      </w:r>
-      <w:r>
-        <w:t xml:space="preserve"> temos os seguintes valores:</w:t>
-      </w:r>
-    </w:p>
-    <w:p>
-      <w:r>
         <w:rPr>
           <w:noProof/>
         </w:rPr>
         <w:drawing>
-          <wp:inline distT="0" distB="0" distL="0" distR="0" wp14:anchorId="4CFA1926" wp14:editId="75C00CBB">
-            <wp:extent cx="5400040" cy="1044575"/>
-            <wp:effectExtent l="0" t="0" r="0" b="3175"/>
-            <wp:docPr id="7" name="Picture 7"/>
+          <wp:inline distT="0" distB="0" distL="0" distR="0" wp14:anchorId="5189F432" wp14:editId="2385CE9F">
+            <wp:extent cx="5400040" cy="1710055"/>
+            <wp:effectExtent l="0" t="0" r="0" b="4445"/>
+            <wp:docPr id="3" name="Imagem 3"/>
             <wp:cNvGraphicFramePr>
               <a:graphicFrameLocks xmlns:a="http://schemas.openxmlformats.org/drawingml/2006/main" noChangeAspect="1"/>
             </wp:cNvGraphicFramePr>
@@ -1444,23 +1402,36 @@
               <a:graphicData uri="http://schemas.openxmlformats.org/drawingml/2006/picture">
                 <pic:pic xmlns:pic="http://schemas.openxmlformats.org/drawingml/2006/picture">
                   <pic:nvPicPr>
-                    <pic:cNvPr id="1" name=""/>
-                    <pic:cNvPicPr/>
+                    <pic:cNvPr id="0" name="Picture 1"/>
+                    <pic:cNvPicPr>
+                      <a:picLocks noChangeAspect="1" noChangeArrowheads="1"/>
+                    </pic:cNvPicPr>
                   </pic:nvPicPr>
                   <pic:blipFill>
-                    <a:blip r:embed="rId16"/>
+                    <a:blip r:embed="rId16" cstate="print">
+                      <a:extLst>
+                        <a:ext uri="{28A0092B-C50C-407E-A947-70E740481C1C}">
+                          <a14:useLocalDpi xmlns:a14="http://schemas.microsoft.com/office/drawing/2010/main" val="0"/>
+                        </a:ext>
+                      </a:extLst>
+                    </a:blip>
+                    <a:srcRect/>
                     <a:stretch>
                       <a:fillRect/>
                     </a:stretch>
                   </pic:blipFill>
-                  <pic:spPr>
+                  <pic:spPr bwMode="auto">
                     <a:xfrm>
                       <a:off x="0" y="0"/>
-                      <a:ext cx="5400040" cy="1044575"/>
+                      <a:ext cx="5400040" cy="1710055"/>
                     </a:xfrm>
                     <a:prstGeom prst="rect">
                       <a:avLst/>
                     </a:prstGeom>
+                    <a:noFill/>
+                    <a:ln>
+                      <a:noFill/>
+                    </a:ln>
                   </pic:spPr>
                 </pic:pic>
               </a:graphicData>
@@ -1469,12 +1440,767 @@
         </w:drawing>
       </w:r>
     </w:p>
-    <w:p>
-      <w:r>
-        <w:t xml:space="preserve">Considerando </w:t>
-      </w:r>
-      <w:r>
-        <w:t>um cenário onde as mensagens sejam enviadas separadamente, cada uma delas seria enviada da seguinte maneira (CAN_H):</w:t>
+    <w:p/>
+    <w:p/>
+    <w:p/>
+    <w:p/>
+    <w:p/>
+    <w:p>
+      <w:r>
+        <w:lastRenderedPageBreak/>
+        <w:t>A estrutura básica de t</w:t>
+      </w:r>
+      <w:r>
+        <w:t>odo frame é composta pelos seguintes bits:</w:t>
+      </w:r>
+    </w:p>
+    <w:p>
+      <w:r>
+        <w:rPr>
+          <w:b/>
+          <w:bCs/>
+        </w:rPr>
+        <w:t>Start-</w:t>
+      </w:r>
+      <w:proofErr w:type="spellStart"/>
+      <w:r>
+        <w:rPr>
+          <w:b/>
+          <w:bCs/>
+        </w:rPr>
+        <w:t>of</w:t>
+      </w:r>
+      <w:proofErr w:type="spellEnd"/>
+      <w:r>
+        <w:rPr>
+          <w:b/>
+          <w:bCs/>
+        </w:rPr>
+        <w:t xml:space="preserve">-frame: </w:t>
+      </w:r>
+      <w:r>
+        <w:t>bit dominante</w:t>
+      </w:r>
+      <w:r>
+        <w:t xml:space="preserve"> (0)</w:t>
+      </w:r>
+      <w:r>
+        <w:t>, que indica o início de</w:t>
+      </w:r>
+      <w:r>
+        <w:t xml:space="preserve"> uma mensagem</w:t>
+      </w:r>
+      <w:r>
+        <w:t>.</w:t>
+      </w:r>
+    </w:p>
+    <w:p>
+      <w:proofErr w:type="spellStart"/>
+      <w:r>
+        <w:rPr>
+          <w:b/>
+          <w:bCs/>
+        </w:rPr>
+        <w:t>Identifier</w:t>
+      </w:r>
+      <w:proofErr w:type="spellEnd"/>
+      <w:r>
+        <w:rPr>
+          <w:b/>
+          <w:bCs/>
+        </w:rPr>
+        <w:t xml:space="preserve">: </w:t>
+      </w:r>
+      <w:r>
+        <w:t>identificador da mens</w:t>
+      </w:r>
+      <w:r>
+        <w:t xml:space="preserve">agem, também decide a prioridade </w:t>
+      </w:r>
+      <w:proofErr w:type="gramStart"/>
+      <w:r>
+        <w:t>da mesma</w:t>
+      </w:r>
+      <w:proofErr w:type="gramEnd"/>
+      <w:r>
+        <w:t>, é composto por</w:t>
+      </w:r>
+      <w:r>
+        <w:t xml:space="preserve"> apenas</w:t>
+      </w:r>
+      <w:r>
+        <w:t xml:space="preserve"> </w:t>
+      </w:r>
+      <w:r>
+        <w:t>uma parte</w:t>
+      </w:r>
+      <w:r>
+        <w:t xml:space="preserve"> de 11 bits no formato padrão</w:t>
+      </w:r>
+      <w:r>
+        <w:t>.</w:t>
+      </w:r>
+      <w:r>
+        <w:t xml:space="preserve"> </w:t>
+      </w:r>
+      <w:r>
+        <w:t>C</w:t>
+      </w:r>
+      <w:r>
+        <w:t xml:space="preserve">aso </w:t>
+      </w:r>
+      <w:r>
+        <w:t>o frame seja no formato estendido, haverá uma segunda parte com mais 18 bits.</w:t>
+      </w:r>
+    </w:p>
+    <w:p>
+      <w:r>
+        <w:rPr>
+          <w:b/>
+          <w:bCs/>
+        </w:rPr>
+        <w:t xml:space="preserve">RTR (Remote </w:t>
+      </w:r>
+      <w:proofErr w:type="spellStart"/>
+      <w:r>
+        <w:rPr>
+          <w:b/>
+          <w:bCs/>
+        </w:rPr>
+        <w:t>transmission</w:t>
+      </w:r>
+      <w:proofErr w:type="spellEnd"/>
+      <w:r>
+        <w:rPr>
+          <w:b/>
+          <w:bCs/>
+        </w:rPr>
+        <w:t xml:space="preserve"> </w:t>
+      </w:r>
+      <w:proofErr w:type="spellStart"/>
+      <w:r>
+        <w:rPr>
+          <w:b/>
+          <w:bCs/>
+        </w:rPr>
+        <w:t>request</w:t>
+      </w:r>
+      <w:proofErr w:type="spellEnd"/>
+      <w:r>
+        <w:rPr>
+          <w:b/>
+          <w:bCs/>
+        </w:rPr>
+        <w:t>):</w:t>
+      </w:r>
+      <w:r>
+        <w:rPr>
+          <w:b/>
+          <w:bCs/>
+        </w:rPr>
+        <w:t xml:space="preserve"> </w:t>
+      </w:r>
+      <w:r>
+        <w:t>durante a comunicação</w:t>
+      </w:r>
+      <w:r>
+        <w:t xml:space="preserve"> no barramento, é possível que as centrais requisitem informações de outras centrais, o bit RTR faz a identificação se a mensagem presente no barramento é uma </w:t>
+      </w:r>
+      <w:r>
+        <w:rPr>
+          <w:u w:val="single"/>
+        </w:rPr>
+        <w:t>mensagem de dados</w:t>
+      </w:r>
+      <w:r>
+        <w:t xml:space="preserve"> (RTR = 0) ou se é uma </w:t>
+      </w:r>
+      <w:r>
+        <w:rPr>
+          <w:u w:val="single"/>
+        </w:rPr>
+        <w:t>mensagem de requisição</w:t>
+      </w:r>
+      <w:r>
+        <w:t xml:space="preserve"> (RTR = 1).</w:t>
+      </w:r>
+    </w:p>
+    <w:p>
+      <w:r>
+        <w:rPr>
+          <w:b/>
+          <w:bCs/>
+        </w:rPr>
+        <w:t>SSR (</w:t>
+      </w:r>
+      <w:proofErr w:type="spellStart"/>
+      <w:r>
+        <w:rPr>
+          <w:b/>
+          <w:bCs/>
+        </w:rPr>
+        <w:t>Substitute</w:t>
+      </w:r>
+      <w:proofErr w:type="spellEnd"/>
+      <w:r>
+        <w:rPr>
+          <w:b/>
+          <w:bCs/>
+        </w:rPr>
+        <w:t xml:space="preserve"> </w:t>
+      </w:r>
+      <w:proofErr w:type="spellStart"/>
+      <w:r>
+        <w:rPr>
+          <w:b/>
+          <w:bCs/>
+        </w:rPr>
+        <w:t>remote</w:t>
+      </w:r>
+      <w:proofErr w:type="spellEnd"/>
+      <w:r>
+        <w:rPr>
+          <w:b/>
+          <w:bCs/>
+        </w:rPr>
+        <w:t xml:space="preserve"> </w:t>
+      </w:r>
+      <w:proofErr w:type="spellStart"/>
+      <w:r>
+        <w:rPr>
+          <w:b/>
+          <w:bCs/>
+        </w:rPr>
+        <w:t>request</w:t>
+      </w:r>
+      <w:proofErr w:type="spellEnd"/>
+      <w:r>
+        <w:rPr>
+          <w:b/>
+          <w:bCs/>
+        </w:rPr>
+        <w:t xml:space="preserve">): </w:t>
+      </w:r>
+      <w:r>
+        <w:t>bit transmitido apenas n</w:t>
+      </w:r>
+      <w:r>
+        <w:t xml:space="preserve">as mensagens </w:t>
+      </w:r>
+      <w:r>
+        <w:rPr>
+          <w:u w:val="single"/>
+        </w:rPr>
+        <w:t>estendidas</w:t>
+      </w:r>
+      <w:r>
+        <w:t xml:space="preserve">, ocupa o mesmo lugar do RTR nas mensagens </w:t>
+      </w:r>
+      <w:r>
+        <w:rPr>
+          <w:u w:val="single"/>
+        </w:rPr>
+        <w:t>padrão</w:t>
+      </w:r>
+      <w:r>
+        <w:t>.</w:t>
+      </w:r>
+      <w:r>
+        <w:t xml:space="preserve"> Para que uma mensagem de 29 bits não tenha prioridade sobre uma mensagem de 11 bits, </w:t>
+      </w:r>
+      <w:r>
+        <w:rPr>
+          <w:u w:val="single"/>
+        </w:rPr>
+        <w:t>o valor desse bit sempre será recessivo (1)</w:t>
+      </w:r>
+      <w:r>
+        <w:t>.</w:t>
+      </w:r>
+    </w:p>
+    <w:p>
+      <w:pPr>
+        <w:rPr>
+          <w:b/>
+          <w:bCs/>
+        </w:rPr>
+      </w:pPr>
+      <w:r>
+        <w:rPr>
+          <w:b/>
+          <w:bCs/>
+        </w:rPr>
+        <w:t>IDE:</w:t>
+      </w:r>
+      <w:r>
+        <w:rPr>
+          <w:b/>
+          <w:bCs/>
+        </w:rPr>
+        <w:t xml:space="preserve"> </w:t>
+      </w:r>
+      <w:r>
+        <w:t xml:space="preserve">bit que determina se uma mensagem é padrão </w:t>
+      </w:r>
+      <w:r>
+        <w:t xml:space="preserve">ou estendida. </w:t>
+      </w:r>
+      <w:r>
+        <w:t>No caso de um b</w:t>
+      </w:r>
+      <w:r>
+        <w:t xml:space="preserve">it dominante (IDE = 0) temos uma mensagem no formato </w:t>
+      </w:r>
+      <w:r>
+        <w:rPr>
+          <w:u w:val="single"/>
+        </w:rPr>
+        <w:t>Standard</w:t>
+      </w:r>
+      <w:r>
+        <w:t xml:space="preserve"> e no caso de um bit recessivo </w:t>
+      </w:r>
+      <w:r>
+        <w:t xml:space="preserve">(IDE = </w:t>
+      </w:r>
+      <w:r>
+        <w:t xml:space="preserve">1) temos uma mensagem no formato </w:t>
+      </w:r>
+      <w:proofErr w:type="spellStart"/>
+      <w:r>
+        <w:rPr>
+          <w:u w:val="single"/>
+        </w:rPr>
+        <w:t>Extended</w:t>
+      </w:r>
+      <w:proofErr w:type="spellEnd"/>
+      <w:r>
+        <w:t>.</w:t>
+      </w:r>
+    </w:p>
+    <w:p>
+      <w:pPr>
+        <w:rPr>
+          <w:b/>
+          <w:bCs/>
+        </w:rPr>
+      </w:pPr>
+      <w:proofErr w:type="spellStart"/>
+      <w:r>
+        <w:rPr>
+          <w:b/>
+          <w:bCs/>
+        </w:rPr>
+        <w:t>Reserved</w:t>
+      </w:r>
+      <w:proofErr w:type="spellEnd"/>
+      <w:r>
+        <w:rPr>
+          <w:b/>
+          <w:bCs/>
+        </w:rPr>
+        <w:t xml:space="preserve"> bits (R</w:t>
+      </w:r>
+      <w:proofErr w:type="gramStart"/>
+      <w:r>
+        <w:rPr>
+          <w:b/>
+          <w:bCs/>
+        </w:rPr>
+        <w:t>1,R</w:t>
+      </w:r>
+      <w:proofErr w:type="gramEnd"/>
+      <w:r>
+        <w:rPr>
+          <w:b/>
+          <w:bCs/>
+        </w:rPr>
+        <w:t>0):</w:t>
+      </w:r>
+    </w:p>
+    <w:p>
+      <w:r>
+        <w:rPr>
+          <w:b/>
+          <w:bCs/>
+        </w:rPr>
+        <w:t>DLC</w:t>
+      </w:r>
+      <w:r>
+        <w:rPr>
+          <w:b/>
+          <w:bCs/>
+        </w:rPr>
+        <w:t xml:space="preserve"> (Data </w:t>
+      </w:r>
+      <w:proofErr w:type="spellStart"/>
+      <w:r>
+        <w:rPr>
+          <w:b/>
+          <w:bCs/>
+        </w:rPr>
+        <w:t>Lenght</w:t>
+      </w:r>
+      <w:proofErr w:type="spellEnd"/>
+      <w:r>
+        <w:rPr>
+          <w:b/>
+          <w:bCs/>
+        </w:rPr>
+        <w:t xml:space="preserve"> </w:t>
+      </w:r>
+      <w:proofErr w:type="spellStart"/>
+      <w:r>
+        <w:rPr>
+          <w:b/>
+          <w:bCs/>
+        </w:rPr>
+        <w:t>Code</w:t>
+      </w:r>
+      <w:proofErr w:type="spellEnd"/>
+      <w:r>
+        <w:rPr>
+          <w:b/>
+          <w:bCs/>
+        </w:rPr>
+        <w:t xml:space="preserve">): </w:t>
+      </w:r>
+      <w:r>
+        <w:t>bits que de</w:t>
+      </w:r>
+      <w:r>
+        <w:t>terminam a quantidade de bytes de dados que a mensagem terá, pode varia</w:t>
+      </w:r>
+      <w:r>
+        <w:t>r</w:t>
+      </w:r>
+      <w:r>
+        <w:t xml:space="preserve"> de 0 a 8 bytes.</w:t>
+      </w:r>
+    </w:p>
+    <w:p>
+      <w:r>
+        <w:rPr>
+          <w:b/>
+          <w:bCs/>
+        </w:rPr>
+        <w:t>Data:</w:t>
+      </w:r>
+      <w:r>
+        <w:rPr>
+          <w:b/>
+          <w:bCs/>
+        </w:rPr>
+        <w:t xml:space="preserve"> </w:t>
+      </w:r>
+      <w:r>
+        <w:t>bits que carregam as informações da mensagem, tem seu tamanho baseado na quantidade de bits estipulados pelo DLC.</w:t>
+      </w:r>
+    </w:p>
+    <w:p>
+      <w:pPr>
+        <w:rPr>
+          <w:b/>
+          <w:bCs/>
+        </w:rPr>
+      </w:pPr>
+      <w:r>
+        <w:rPr>
+          <w:b/>
+          <w:bCs/>
+        </w:rPr>
+        <w:t>CRC:</w:t>
+      </w:r>
+    </w:p>
+    <w:p>
+      <w:pPr>
+        <w:rPr>
+          <w:b/>
+          <w:bCs/>
+        </w:rPr>
+      </w:pPr>
+      <w:r>
+        <w:rPr>
+          <w:b/>
+          <w:bCs/>
+        </w:rPr>
+        <w:t xml:space="preserve">CRC </w:t>
+      </w:r>
+      <w:proofErr w:type="spellStart"/>
+      <w:r>
+        <w:rPr>
+          <w:b/>
+          <w:bCs/>
+        </w:rPr>
+        <w:t>delimiter</w:t>
+      </w:r>
+      <w:proofErr w:type="spellEnd"/>
+      <w:r>
+        <w:rPr>
+          <w:b/>
+          <w:bCs/>
+        </w:rPr>
+        <w:t>:</w:t>
+      </w:r>
+    </w:p>
+    <w:p>
+      <w:pPr>
+        <w:rPr>
+          <w:b/>
+          <w:bCs/>
+        </w:rPr>
+      </w:pPr>
+      <w:r>
+        <w:rPr>
+          <w:b/>
+          <w:bCs/>
+        </w:rPr>
+        <w:t>ACK:</w:t>
+      </w:r>
+    </w:p>
+    <w:p>
+      <w:pPr>
+        <w:rPr>
+          <w:b/>
+          <w:bCs/>
+        </w:rPr>
+      </w:pPr>
+      <w:r>
+        <w:rPr>
+          <w:b/>
+          <w:bCs/>
+        </w:rPr>
+        <w:t xml:space="preserve">ACK </w:t>
+      </w:r>
+      <w:proofErr w:type="spellStart"/>
+      <w:r>
+        <w:rPr>
+          <w:b/>
+          <w:bCs/>
+        </w:rPr>
+        <w:t>delimiter</w:t>
+      </w:r>
+      <w:proofErr w:type="spellEnd"/>
+      <w:r>
+        <w:rPr>
+          <w:b/>
+          <w:bCs/>
+        </w:rPr>
+        <w:t>:</w:t>
+      </w:r>
+    </w:p>
+    <w:p>
+      <w:pPr>
+        <w:rPr>
+          <w:b/>
+          <w:bCs/>
+        </w:rPr>
+      </w:pPr>
+      <w:proofErr w:type="spellStart"/>
+      <w:r>
+        <w:rPr>
+          <w:b/>
+          <w:bCs/>
+        </w:rPr>
+        <w:t>End</w:t>
+      </w:r>
+      <w:proofErr w:type="spellEnd"/>
+      <w:r>
+        <w:rPr>
+          <w:b/>
+          <w:bCs/>
+        </w:rPr>
+        <w:t>-</w:t>
+      </w:r>
+      <w:proofErr w:type="spellStart"/>
+      <w:r>
+        <w:rPr>
+          <w:b/>
+          <w:bCs/>
+        </w:rPr>
+        <w:t>of</w:t>
+      </w:r>
+      <w:proofErr w:type="spellEnd"/>
+      <w:r>
+        <w:rPr>
+          <w:b/>
+          <w:bCs/>
+        </w:rPr>
+        <w:t>-frame:</w:t>
+      </w:r>
+    </w:p>
+    <w:p/>
+    <w:p/>
+    <w:p/>
+    <w:p/>
+    <w:p/>
+    <w:p>
+      <w:r>
+        <w:br w:type="page"/>
+      </w:r>
+    </w:p>
+    <w:p>
+      <w:pPr>
+        <w:pStyle w:val="PargrafodaLista"/>
+        <w:numPr>
+          <w:ilvl w:val="0"/>
+          <w:numId w:val="1"/>
+        </w:numPr>
+        <w:rPr>
+          <w:b/>
+          <w:bCs/>
+        </w:rPr>
+      </w:pPr>
+      <w:r>
+        <w:rPr>
+          <w:b/>
+          <w:bCs/>
+        </w:rPr>
+        <w:lastRenderedPageBreak/>
+        <w:t>Arbitrariedade</w:t>
+      </w:r>
+    </w:p>
+    <w:p>
+      <w:r>
+        <w:t>Como a CAN se trata de uma rede em que todos os nós (ECU’s) podem enviar mensagens, é necessário que isso ocorra de forma</w:t>
+      </w:r>
+      <w:r>
+        <w:t xml:space="preserve"> </w:t>
+      </w:r>
+      <w:r>
+        <w:t xml:space="preserve">que uma </w:t>
+      </w:r>
+      <w:r>
+        <w:t xml:space="preserve">nenhuma </w:t>
+      </w:r>
+      <w:r>
+        <w:t>mensagem sobrescreva a outra.</w:t>
+      </w:r>
+    </w:p>
+    <w:p>
+      <w:r>
+        <w:t xml:space="preserve">Para isso existe um sistema de arbitrariedade, aonde a mensagem com </w:t>
+      </w:r>
+      <w:r>
+        <w:t xml:space="preserve">a </w:t>
+      </w:r>
+      <w:r>
+        <w:t xml:space="preserve">maior </w:t>
+      </w:r>
+      <w:r>
+        <w:t>p</w:t>
+      </w:r>
+      <w:r>
+        <w:t xml:space="preserve">rioridade sempre terá preferência em relação as de menor prioridade. Ou seja, se 10 mensagens precisam ser enviadas, </w:t>
+      </w:r>
+      <w:r>
+        <w:t>a de maior prioridade será a primeira a ser enviada, e a de menor prioridade será a décima.</w:t>
+      </w:r>
+    </w:p>
+    <w:p>
+      <w:pPr>
+        <w:rPr>
+          <w:b/>
+          <w:bCs/>
+        </w:rPr>
+      </w:pPr>
+      <w:r>
+        <w:rPr>
+          <w:b/>
+          <w:bCs/>
+        </w:rPr>
+        <w:t>Exemplo:</w:t>
+      </w:r>
+    </w:p>
+    <w:p>
+      <w:r>
+        <w:t xml:space="preserve">Num cenário onde </w:t>
+      </w:r>
+      <w:r>
+        <w:t xml:space="preserve">4 ECU’s diferentes necessitam enviar </w:t>
+      </w:r>
+      <w:r>
+        <w:t>4</w:t>
+      </w:r>
+      <w:r>
+        <w:t xml:space="preserve"> mensagens</w:t>
+      </w:r>
+      <w:r>
+        <w:t xml:space="preserve"> </w:t>
+      </w:r>
+      <w:r>
+        <w:t>com os respectivos ID’s: 0x</w:t>
+      </w:r>
+      <w:r>
+        <w:t>6</w:t>
+      </w:r>
+      <w:r>
+        <w:t>A, 0x</w:t>
+      </w:r>
+      <w:r>
+        <w:t>2</w:t>
+      </w:r>
+      <w:r>
+        <w:t>5</w:t>
+      </w:r>
+      <w:r>
+        <w:t xml:space="preserve">, </w:t>
+      </w:r>
+      <w:r>
+        <w:t>0x</w:t>
+      </w:r>
+      <w:r>
+        <w:t>3</w:t>
+      </w:r>
+      <w:r>
+        <w:t>C</w:t>
+      </w:r>
+      <w:r>
+        <w:t xml:space="preserve"> e 0x26</w:t>
+      </w:r>
+      <w:r>
+        <w:t xml:space="preserve">. </w:t>
+      </w:r>
+      <w:r>
+        <w:rPr>
+          <w:highlight w:val="yellow"/>
+          <w:u w:val="single"/>
+        </w:rPr>
+        <w:t>Qual mensagem teria prioridade e como funciona a arbitrariedade?</w:t>
+      </w:r>
+    </w:p>
+    <w:p>
+      <w:r>
+        <w:t>Como dito anteriormente, um bit Dominante tem prioridade sobre um bit Recessivo, e isso se aplica também quando falamos de arbitrariedade. O nível de prioridade de uma mensagem é definida pelo seu ID</w:t>
+      </w:r>
+      <w:r>
+        <w:t>. Q</w:t>
+      </w:r>
+      <w:r>
+        <w:t>uanto menor for o ID, maior a prioridade da mensagem.</w:t>
+      </w:r>
+    </w:p>
+    <w:p>
+      <w:r>
+        <w:t xml:space="preserve">Transformando </w:t>
+      </w:r>
+      <w:r>
+        <w:t>os</w:t>
+      </w:r>
+      <w:r>
+        <w:t xml:space="preserve"> ID’s</w:t>
+      </w:r>
+      <w:r>
+        <w:t xml:space="preserve"> acima</w:t>
+      </w:r>
+      <w:r>
+        <w:t xml:space="preserve"> em binários</w:t>
+      </w:r>
+      <w:r>
+        <w:t>,</w:t>
+      </w:r>
+      <w:r>
+        <w:t xml:space="preserve"> temos os seguintes valores:</w:t>
       </w:r>
     </w:p>
     <w:p>
@@ -1483,10 +2209,10 @@
           <w:noProof/>
         </w:rPr>
         <w:drawing>
-          <wp:inline distT="0" distB="0" distL="0" distR="0" wp14:anchorId="01E43E3E" wp14:editId="23A4E963">
-            <wp:extent cx="5400040" cy="1884045"/>
-            <wp:effectExtent l="0" t="0" r="0" b="1905"/>
-            <wp:docPr id="13" name="Picture 13"/>
+          <wp:inline distT="0" distB="0" distL="0" distR="0" wp14:anchorId="4CFA1926" wp14:editId="75C00CBB">
+            <wp:extent cx="5400040" cy="1044575"/>
+            <wp:effectExtent l="0" t="0" r="0" b="3175"/>
+            <wp:docPr id="7" name="Picture 7"/>
             <wp:cNvGraphicFramePr>
               <a:graphicFrameLocks xmlns:a="http://schemas.openxmlformats.org/drawingml/2006/main" noChangeAspect="1"/>
             </wp:cNvGraphicFramePr>
@@ -1506,7 +2232,7 @@
                   <pic:spPr>
                     <a:xfrm>
                       <a:off x="0" y="0"/>
-                      <a:ext cx="5400040" cy="1884045"/>
+                      <a:ext cx="5400040" cy="1044575"/>
                     </a:xfrm>
                     <a:prstGeom prst="rect">
                       <a:avLst/>
@@ -1521,217 +2247,10 @@
     </w:p>
     <w:p>
       <w:r>
-        <w:t xml:space="preserve">Num cenário que todas as mensagens precisam ser enviadas ao mesmo tempo, é necessário que a mensagem de maior prioridade seja enviada, sem nenhuma intervenção das outras. As ECU’s fazem o tratamento dessa arbitrariedade através da própia leitura da CAN, utilizando dos bits dominantes e recessivos. </w:t>
-      </w:r>
-    </w:p>
-    <w:p>
-      <w:r>
-        <w:t>Primeiramente, para entendermos melhor a questão de arbrietariedade, é necessário ter noções de como se inicia o envio de uma mensagem CAN na rede. Todas as mensagens a serem enviadas, se iniciam junta</w:t>
-      </w:r>
-      <w:r>
-        <w:t>s, sincronizadas bit a bit</w:t>
-      </w:r>
-      <w:r>
-        <w:t>.</w:t>
-      </w:r>
-      <w:r>
-        <w:t xml:space="preserve"> </w:t>
-      </w:r>
-      <w:r>
-        <w:t>O</w:t>
-      </w:r>
-      <w:r>
-        <w:t xml:space="preserve"> evento de ínicio acontece após as ECU’s perceberam um </w:t>
-      </w:r>
-      <w:r>
-        <w:rPr>
-          <w:b/>
-          <w:bCs/>
-        </w:rPr>
-        <w:t>“</w:t>
-      </w:r>
-      <w:r>
-        <w:rPr>
-          <w:b/>
-          <w:bCs/>
-        </w:rPr>
-        <w:t xml:space="preserve">BUS </w:t>
-      </w:r>
-      <w:r>
-        <w:rPr>
-          <w:b/>
-          <w:bCs/>
-        </w:rPr>
-        <w:t>IDLE”</w:t>
-      </w:r>
-      <w:r>
-        <w:t xml:space="preserve"> na rede CAN, esse </w:t>
-      </w:r>
-      <w:r>
-        <w:rPr>
-          <w:b/>
-          <w:bCs/>
-        </w:rPr>
-        <w:t>“</w:t>
-      </w:r>
-      <w:r>
-        <w:rPr>
-          <w:b/>
-          <w:bCs/>
-        </w:rPr>
-        <w:t xml:space="preserve">BUS </w:t>
-      </w:r>
-      <w:r>
-        <w:rPr>
-          <w:b/>
-          <w:bCs/>
-        </w:rPr>
-        <w:t>IDLE”</w:t>
-      </w:r>
-      <w:r>
-        <w:t xml:space="preserve"> seria o envio de XX bits Recessivos seguidos.</w:t>
-      </w:r>
-    </w:p>
-    <w:p>
-      <w:r>
-        <w:lastRenderedPageBreak/>
-        <w:t>Ao perceberem que XX bits Recessivos foram enviados em sequência, as ECU’s podem inicia</w:t>
-      </w:r>
-      <w:r>
-        <w:t>r a transmissão</w:t>
-      </w:r>
-      <w:r>
-        <w:t xml:space="preserve"> da mensagem </w:t>
-      </w:r>
-      <w:r>
-        <w:t xml:space="preserve">através do envio de </w:t>
-      </w:r>
-      <w:r>
-        <w:t xml:space="preserve">um </w:t>
-      </w:r>
-      <w:r>
-        <w:t>b</w:t>
-      </w:r>
-      <w:r>
-        <w:t xml:space="preserve">it Dominante, denominado </w:t>
-      </w:r>
-      <w:r>
-        <w:rPr>
-          <w:b/>
-          <w:bCs/>
-        </w:rPr>
-        <w:t>“Start of Frame”</w:t>
-      </w:r>
-      <w:r>
-        <w:t>, após esse bit, é enviado o ID da mensagem que decide a prioridade da mesma.</w:t>
-      </w:r>
-    </w:p>
-    <w:p>
-      <w:r>
-        <w:t xml:space="preserve">Para que não haja interferência na mensagem de maior prioridade, após o envio de cada bit, a ECU checa o valor presente na CAN, se uma ECU </w:t>
-      </w:r>
-      <w:r>
-        <w:t>acabou de enviar através do seu</w:t>
-      </w:r>
-      <w:r>
-        <w:t xml:space="preserve"> pino</w:t>
-      </w:r>
-      <w:r>
-        <w:t xml:space="preserve"> </w:t>
-      </w:r>
-      <w:r>
-        <w:rPr>
-          <w:b/>
-          <w:bCs/>
-        </w:rPr>
-        <w:t>TX</w:t>
-      </w:r>
-      <w:r>
-        <w:t xml:space="preserve"> um bit </w:t>
-      </w:r>
-      <w:r>
-        <w:rPr>
-          <w:u w:val="single"/>
-        </w:rPr>
-        <w:t>Recessivo</w:t>
-      </w:r>
-      <w:r>
-        <w:t>, porém recebeu no seu</w:t>
-      </w:r>
-      <w:r>
-        <w:t xml:space="preserve"> pino</w:t>
-      </w:r>
-      <w:r>
-        <w:t xml:space="preserve"> </w:t>
-      </w:r>
-      <w:r>
-        <w:rPr>
-          <w:b/>
-          <w:bCs/>
-        </w:rPr>
-        <w:t>RX</w:t>
-      </w:r>
-      <w:r>
-        <w:rPr>
-          <w:b/>
-          <w:bCs/>
-        </w:rPr>
-        <w:t xml:space="preserve"> </w:t>
-      </w:r>
-      <w:r>
-        <w:t xml:space="preserve">um bit </w:t>
-      </w:r>
-      <w:r>
-        <w:rPr>
-          <w:u w:val="single"/>
-        </w:rPr>
-        <w:t>Dominante</w:t>
-      </w:r>
-      <w:r>
-        <w:t>, ela reconhece que ela é uma mensagem de menor prioridade, e passa a enviar apenas bits Recessivos</w:t>
-      </w:r>
-      <w:r>
-        <w:t xml:space="preserve"> para não atrapalhar as mensagens de maior prioridade</w:t>
-      </w:r>
-      <w:r>
-        <w:t>,</w:t>
-      </w:r>
-      <w:r>
-        <w:t xml:space="preserve"> e se mantém assim</w:t>
-      </w:r>
-      <w:r>
-        <w:t xml:space="preserve"> até o ínicio do próximo ciclo de mensagem, onde ela tentará novamente.</w:t>
-      </w:r>
-    </w:p>
-    <w:p>
-      <w:r>
-        <w:rPr>
-          <w:highlight w:val="yellow"/>
-        </w:rPr>
-        <w:t>Abaixo serão apresentadas tabelas para melhor entendimento do conceito apresentado acima</w:t>
-      </w:r>
-      <w:r>
-        <w:rPr>
-          <w:highlight w:val="yellow"/>
-        </w:rPr>
-        <w:t>.</w:t>
-      </w:r>
-    </w:p>
-    <w:p>
-      <w:r>
-        <w:t>N</w:t>
-      </w:r>
-      <w:r>
-        <w:t>a</w:t>
-      </w:r>
-      <w:r>
-        <w:t xml:space="preserve"> primeira tabela, </w:t>
-      </w:r>
-      <w:r>
-        <w:t>os</w:t>
-      </w:r>
-      <w:r>
-        <w:t xml:space="preserve"> bits estão coloridos de vermelho apartir do momento que uma ECU envia um bit Recessivo mas recebe um Dominante.</w:t>
+        <w:t xml:space="preserve">Considerando </w:t>
+      </w:r>
+      <w:r>
+        <w:t>um cenário onde as mensagens sejam enviadas separadamente, cada uma delas seria enviada da seguinte maneira (CAN_H):</w:t>
       </w:r>
     </w:p>
     <w:p>
@@ -1740,10 +2259,10 @@
           <w:noProof/>
         </w:rPr>
         <w:drawing>
-          <wp:inline distT="0" distB="0" distL="0" distR="0" wp14:anchorId="5AA5F8B4" wp14:editId="0293E206">
-            <wp:extent cx="5400040" cy="1016635"/>
-            <wp:effectExtent l="0" t="0" r="0" b="0"/>
-            <wp:docPr id="14" name="Picture 14"/>
+          <wp:inline distT="0" distB="0" distL="0" distR="0" wp14:anchorId="01E43E3E" wp14:editId="23A4E963">
+            <wp:extent cx="5400040" cy="1884045"/>
+            <wp:effectExtent l="0" t="0" r="0" b="1905"/>
+            <wp:docPr id="13" name="Picture 13"/>
             <wp:cNvGraphicFramePr>
               <a:graphicFrameLocks xmlns:a="http://schemas.openxmlformats.org/drawingml/2006/main" noChangeAspect="1"/>
             </wp:cNvGraphicFramePr>
@@ -1763,7 +2282,7 @@
                   <pic:spPr>
                     <a:xfrm>
                       <a:off x="0" y="0"/>
-                      <a:ext cx="5400040" cy="1016635"/>
+                      <a:ext cx="5400040" cy="1884045"/>
                     </a:xfrm>
                     <a:prstGeom prst="rect">
                       <a:avLst/>
@@ -1778,13 +2297,187 @@
     </w:p>
     <w:p>
       <w:r>
-        <w:t>Na segunda tabela, temos o comportamento real de uma mensagem no barramento CAN, apartir do momento que u</w:t>
-      </w:r>
-      <w:r>
-        <w:t>ma ECU envia um bit Recessivo mas recebe um Dominante</w:t>
-      </w:r>
-      <w:r>
-        <w:t>, todos os próximos bits enviados pela ECU são bits recessivos.</w:t>
+        <w:t xml:space="preserve">Num cenário que todas as mensagens precisam ser enviadas ao mesmo tempo, é necessário que a mensagem de maior prioridade seja enviada, sem nenhuma intervenção das outras. As ECU’s fazem o tratamento dessa arbitrariedade através da própia leitura da CAN, utilizando dos bits dominantes e recessivos. </w:t>
+      </w:r>
+    </w:p>
+    <w:p>
+      <w:r>
+        <w:t>Primeiramente, para entendermos melhor a questão de arbrietariedade, é necessário ter noções de como se inicia o envio de uma mensagem CAN na rede. Todas as mensagens a serem enviadas, se iniciam junta</w:t>
+      </w:r>
+      <w:r>
+        <w:t>s, sincronizadas bit a bit</w:t>
+      </w:r>
+      <w:r>
+        <w:t>.</w:t>
+      </w:r>
+      <w:r>
+        <w:t xml:space="preserve"> </w:t>
+      </w:r>
+      <w:r>
+        <w:t>O</w:t>
+      </w:r>
+      <w:r>
+        <w:t xml:space="preserve"> evento de ínicio acontece após as ECU’s perceberam um </w:t>
+      </w:r>
+      <w:r>
+        <w:rPr>
+          <w:b/>
+          <w:bCs/>
+        </w:rPr>
+        <w:t>“</w:t>
+      </w:r>
+      <w:r>
+        <w:rPr>
+          <w:b/>
+          <w:bCs/>
+        </w:rPr>
+        <w:t xml:space="preserve">BUS </w:t>
+      </w:r>
+      <w:r>
+        <w:rPr>
+          <w:b/>
+          <w:bCs/>
+        </w:rPr>
+        <w:t>IDLE”</w:t>
+      </w:r>
+      <w:r>
+        <w:t xml:space="preserve"> na rede CAN, esse </w:t>
+      </w:r>
+      <w:r>
+        <w:rPr>
+          <w:b/>
+          <w:bCs/>
+        </w:rPr>
+        <w:t>“</w:t>
+      </w:r>
+      <w:r>
+        <w:rPr>
+          <w:b/>
+          <w:bCs/>
+        </w:rPr>
+        <w:t xml:space="preserve">BUS </w:t>
+      </w:r>
+      <w:r>
+        <w:rPr>
+          <w:b/>
+          <w:bCs/>
+        </w:rPr>
+        <w:t>IDLE”</w:t>
+      </w:r>
+      <w:r>
+        <w:t xml:space="preserve"> seria o envio de XX bits Recessivos seguidos.</w:t>
+      </w:r>
+    </w:p>
+    <w:p>
+      <w:r>
+        <w:lastRenderedPageBreak/>
+        <w:t>Ao perceberem que XX bits Recessivos foram enviados em sequência, as ECU’s podem inicia</w:t>
+      </w:r>
+      <w:r>
+        <w:t>r a transmissão</w:t>
+      </w:r>
+      <w:r>
+        <w:t xml:space="preserve"> da mensagem </w:t>
+      </w:r>
+      <w:r>
+        <w:t xml:space="preserve">através do envio de </w:t>
+      </w:r>
+      <w:r>
+        <w:t xml:space="preserve">um </w:t>
+      </w:r>
+      <w:r>
+        <w:t>b</w:t>
+      </w:r>
+      <w:r>
+        <w:t xml:space="preserve">it Dominante, denominado </w:t>
+      </w:r>
+      <w:r>
+        <w:rPr>
+          <w:b/>
+          <w:bCs/>
+        </w:rPr>
+        <w:t>“Start of Frame”</w:t>
+      </w:r>
+      <w:r>
+        <w:t>, após esse bit, é enviado o ID da mensagem que decide a prioridade da mesma.</w:t>
+      </w:r>
+    </w:p>
+    <w:p>
+      <w:r>
+        <w:t xml:space="preserve">Para que não haja interferência na mensagem de maior prioridade, após o envio de cada bit, a ECU checa o valor presente na CAN, se uma ECU </w:t>
+      </w:r>
+      <w:r>
+        <w:t xml:space="preserve">acabou de enviar através do seu pino </w:t>
+      </w:r>
+      <w:r>
+        <w:rPr>
+          <w:b/>
+          <w:bCs/>
+        </w:rPr>
+        <w:t>TX</w:t>
+      </w:r>
+      <w:r>
+        <w:t xml:space="preserve"> um bit </w:t>
+      </w:r>
+      <w:r>
+        <w:rPr>
+          <w:u w:val="single"/>
+        </w:rPr>
+        <w:t>Recessivo</w:t>
+      </w:r>
+      <w:r>
+        <w:t xml:space="preserve">, porém recebeu no seu pino </w:t>
+      </w:r>
+      <w:r>
+        <w:rPr>
+          <w:b/>
+          <w:bCs/>
+        </w:rPr>
+        <w:t>RX</w:t>
+      </w:r>
+      <w:r>
+        <w:rPr>
+          <w:b/>
+          <w:bCs/>
+        </w:rPr>
+        <w:t xml:space="preserve"> </w:t>
+      </w:r>
+      <w:r>
+        <w:t xml:space="preserve">um bit </w:t>
+      </w:r>
+      <w:r>
+        <w:rPr>
+          <w:u w:val="single"/>
+        </w:rPr>
+        <w:t>Dominante</w:t>
+      </w:r>
+      <w:r>
+        <w:t>, ela reconhece que ela é uma mensagem de menor prioridade, e passa a enviar apenas bits Recessivos</w:t>
+      </w:r>
+      <w:r>
+        <w:t xml:space="preserve"> para não atrapalhar as mensagens de maior prioridade</w:t>
+      </w:r>
+      <w:r>
+        <w:t>,</w:t>
+      </w:r>
+      <w:r>
+        <w:t xml:space="preserve"> e se mantém assim</w:t>
+      </w:r>
+      <w:r>
+        <w:t xml:space="preserve"> até o ínicio do próximo ciclo de mensagem, onde ela tentará novamente.</w:t>
+      </w:r>
+    </w:p>
+    <w:p>
+      <w:r>
+        <w:rPr>
+          <w:highlight w:val="yellow"/>
+        </w:rPr>
+        <w:t>Abaixo serão apresentadas tabelas para melhor entendimento do conceito apresentado acima.</w:t>
+      </w:r>
+    </w:p>
+    <w:p>
+      <w:r>
+        <w:t>Na primeira tabela, os bits estão coloridos de vermelho apartir do momento que uma ECU envia um bit Recessivo mas recebe um Dominante.</w:t>
       </w:r>
     </w:p>
     <w:p>
@@ -1793,10 +2486,10 @@
           <w:noProof/>
         </w:rPr>
         <w:drawing>
-          <wp:inline distT="0" distB="0" distL="0" distR="0" wp14:anchorId="00F209AD" wp14:editId="2966F45C">
-            <wp:extent cx="5400040" cy="1030605"/>
+          <wp:inline distT="0" distB="0" distL="0" distR="0" wp14:anchorId="5AA5F8B4" wp14:editId="0293E206">
+            <wp:extent cx="5400040" cy="1016635"/>
             <wp:effectExtent l="0" t="0" r="0" b="0"/>
-            <wp:docPr id="15" name="Picture 15"/>
+            <wp:docPr id="14" name="Picture 14"/>
             <wp:cNvGraphicFramePr>
               <a:graphicFrameLocks xmlns:a="http://schemas.openxmlformats.org/drawingml/2006/main" noChangeAspect="1"/>
             </wp:cNvGraphicFramePr>
@@ -1816,7 +2509,7 @@
                   <pic:spPr>
                     <a:xfrm>
                       <a:off x="0" y="0"/>
-                      <a:ext cx="5400040" cy="1030605"/>
+                      <a:ext cx="5400040" cy="1016635"/>
                     </a:xfrm>
                     <a:prstGeom prst="rect">
                       <a:avLst/>
@@ -1831,55 +2524,7 @@
     </w:p>
     <w:p>
       <w:r>
-        <w:t xml:space="preserve">Podemos ver que a mensagem </w:t>
-      </w:r>
-      <w:r>
-        <w:rPr>
-          <w:b/>
-          <w:bCs/>
-        </w:rPr>
-        <w:t>0x25</w:t>
-      </w:r>
-      <w:r>
-        <w:t xml:space="preserve"> que possui o menor ID, manteve sua prioridade e não teve interferência no envio de dados de nenhuma outra mensagem. </w:t>
-      </w:r>
-    </w:p>
-    <w:p>
-      <w:r>
-        <w:t xml:space="preserve">Como todas as outras ECU’s se manterão enviando bits </w:t>
-      </w:r>
-      <w:r>
-        <w:rPr>
-          <w:u w:val="single"/>
-        </w:rPr>
-        <w:t>Recessivos</w:t>
-      </w:r>
-      <w:r>
-        <w:t xml:space="preserve"> até o </w:t>
-      </w:r>
-      <w:r>
-        <w:t xml:space="preserve">próximo </w:t>
-      </w:r>
-      <w:r>
-        <w:rPr>
-          <w:b/>
-          <w:bCs/>
-        </w:rPr>
-        <w:t>“BUS IDLE”</w:t>
-      </w:r>
-      <w:r>
-        <w:t xml:space="preserve">, </w:t>
-      </w:r>
-      <w:r>
-        <w:t xml:space="preserve">a mensagem de ID 0x25 não terá problemas com interferência ou dados sobrescritos. </w:t>
-      </w:r>
-    </w:p>
-    <w:p>
-      <w:r>
-        <w:t>Abaixo temos uma imagem de como os sinais se comportarão na CAN</w:t>
-      </w:r>
-      <w:r>
-        <w:t>:</w:t>
+        <w:t>Na segunda tabela, temos o comportamento real de uma mensagem no barramento CAN, apartir do momento que uma ECU envia um bit Recessivo mas recebe um Dominante, todos os próximos bits enviados pela ECU são bits recessivos.</w:t>
       </w:r>
     </w:p>
     <w:p>
@@ -1888,10 +2533,10 @@
           <w:noProof/>
         </w:rPr>
         <w:drawing>
-          <wp:inline distT="0" distB="0" distL="0" distR="0" wp14:anchorId="727FE92E" wp14:editId="4DFA5905">
-            <wp:extent cx="5400040" cy="1846580"/>
-            <wp:effectExtent l="0" t="0" r="0" b="1270"/>
-            <wp:docPr id="10" name="Picture 10"/>
+          <wp:inline distT="0" distB="0" distL="0" distR="0" wp14:anchorId="00F209AD" wp14:editId="2966F45C">
+            <wp:extent cx="5400040" cy="1030605"/>
+            <wp:effectExtent l="0" t="0" r="0" b="0"/>
+            <wp:docPr id="15" name="Picture 15"/>
             <wp:cNvGraphicFramePr>
               <a:graphicFrameLocks xmlns:a="http://schemas.openxmlformats.org/drawingml/2006/main" noChangeAspect="1"/>
             </wp:cNvGraphicFramePr>
@@ -1911,6 +2556,101 @@
                   <pic:spPr>
                     <a:xfrm>
                       <a:off x="0" y="0"/>
+                      <a:ext cx="5400040" cy="1030605"/>
+                    </a:xfrm>
+                    <a:prstGeom prst="rect">
+                      <a:avLst/>
+                    </a:prstGeom>
+                  </pic:spPr>
+                </pic:pic>
+              </a:graphicData>
+            </a:graphic>
+          </wp:inline>
+        </w:drawing>
+      </w:r>
+    </w:p>
+    <w:p>
+      <w:r>
+        <w:t xml:space="preserve">Podemos ver que a mensagem </w:t>
+      </w:r>
+      <w:r>
+        <w:rPr>
+          <w:b/>
+          <w:bCs/>
+        </w:rPr>
+        <w:t>0x25</w:t>
+      </w:r>
+      <w:r>
+        <w:t xml:space="preserve"> que possui o menor ID, manteve sua prioridade e não teve interferência no envio de dados de nenhuma outra mensagem. </w:t>
+      </w:r>
+    </w:p>
+    <w:p>
+      <w:r>
+        <w:t xml:space="preserve">Como todas as outras ECU’s se manterão enviando bits </w:t>
+      </w:r>
+      <w:r>
+        <w:rPr>
+          <w:u w:val="single"/>
+        </w:rPr>
+        <w:t>Recessivos</w:t>
+      </w:r>
+      <w:r>
+        <w:t xml:space="preserve"> até o </w:t>
+      </w:r>
+      <w:r>
+        <w:t xml:space="preserve">próximo </w:t>
+      </w:r>
+      <w:r>
+        <w:rPr>
+          <w:b/>
+          <w:bCs/>
+        </w:rPr>
+        <w:t>“BUS IDLE”</w:t>
+      </w:r>
+      <w:r>
+        <w:t xml:space="preserve">, </w:t>
+      </w:r>
+      <w:r>
+        <w:t xml:space="preserve">a mensagem de ID 0x25 não terá problemas com interferência ou dados sobrescritos. </w:t>
+      </w:r>
+    </w:p>
+    <w:p>
+      <w:r>
+        <w:t>Abaixo temos uma imagem de como os sinais se comportarão na CAN</w:t>
+      </w:r>
+      <w:r>
+        <w:t>:</w:t>
+      </w:r>
+    </w:p>
+    <w:p>
+      <w:r>
+        <w:rPr>
+          <w:noProof/>
+        </w:rPr>
+        <w:drawing>
+          <wp:inline distT="0" distB="0" distL="0" distR="0" wp14:anchorId="727FE92E" wp14:editId="4DFA5905">
+            <wp:extent cx="5400040" cy="1846580"/>
+            <wp:effectExtent l="0" t="0" r="0" b="1270"/>
+            <wp:docPr id="10" name="Picture 10"/>
+            <wp:cNvGraphicFramePr>
+              <a:graphicFrameLocks xmlns:a="http://schemas.openxmlformats.org/drawingml/2006/main" noChangeAspect="1"/>
+            </wp:cNvGraphicFramePr>
+            <a:graphic xmlns:a="http://schemas.openxmlformats.org/drawingml/2006/main">
+              <a:graphicData uri="http://schemas.openxmlformats.org/drawingml/2006/picture">
+                <pic:pic xmlns:pic="http://schemas.openxmlformats.org/drawingml/2006/picture">
+                  <pic:nvPicPr>
+                    <pic:cNvPr id="1" name=""/>
+                    <pic:cNvPicPr/>
+                  </pic:nvPicPr>
+                  <pic:blipFill>
+                    <a:blip r:embed="rId21"/>
+                    <a:stretch>
+                      <a:fillRect/>
+                    </a:stretch>
+                  </pic:blipFill>
+                  <pic:spPr>
+                    <a:xfrm>
+                      <a:off x="0" y="0"/>
                       <a:ext cx="5400040" cy="1846580"/>
                     </a:xfrm>
                     <a:prstGeom prst="rect">
@@ -1933,7 +2673,7 @@
     <w:p/>
     <w:p>
       <w:pPr>
-        <w:pStyle w:val="ListParagraph"/>
+        <w:pStyle w:val="PargrafodaLista"/>
         <w:numPr>
           <w:ilvl w:val="0"/>
           <w:numId w:val="1"/>
@@ -2016,7 +2756,7 @@
     </w:p>
     <w:p>
       <w:pPr>
-        <w:pStyle w:val="ListParagraph"/>
+        <w:pStyle w:val="PargrafodaLista"/>
         <w:numPr>
           <w:ilvl w:val="0"/>
           <w:numId w:val="1"/>
@@ -2041,10 +2781,17 @@
           <w:bCs/>
         </w:rPr>
       </w:pPr>
+      <w:r>
+        <w:rPr>
+          <w:b/>
+          <w:bCs/>
+        </w:rPr>
+        <w:t>https://embedclogic.com/can-protocol-protocol-to-broadcast-message-on-a-network/standard-can-vs-extended-can/</w:t>
+      </w:r>
     </w:p>
     <w:sectPr>
-      <w:headerReference w:type="default" r:id="rId21"/>
-      <w:footerReference w:type="default" r:id="rId22"/>
+      <w:headerReference w:type="default" r:id="rId22"/>
+      <w:footerReference w:type="default" r:id="rId23"/>
       <w:pgSz w:w="11906" w:h="16838"/>
       <w:pgMar w:top="1417" w:right="1701" w:bottom="1417" w:left="1701" w:header="708" w:footer="708" w:gutter="0"/>
       <w:cols w:space="708"/>
@@ -2055,7 +2802,7 @@
 </file>
 
 <file path=word/endnotes.xml><?xml version="1.0" encoding="utf-8"?>
-<w:endnotes xmlns:wpc="http://schemas.microsoft.com/office/word/2010/wordprocessingCanvas" xmlns:cx="http://schemas.microsoft.com/office/drawing/2014/chartex" xmlns:cx1="http://schemas.microsoft.com/office/drawing/2015/9/8/chartex" xmlns:cx2="http://schemas.microsoft.com/office/drawing/2015/10/21/chartex" xmlns:cx3="http://schemas.microsoft.com/office/drawing/2016/5/9/chartex" xmlns:cx4="http://schemas.microsoft.com/office/drawing/2016/5/10/chartex" xmlns:cx5="http://schemas.microsoft.com/office/drawing/2016/5/11/chartex" xmlns:cx6="http://schemas.microsoft.com/office/drawing/2016/5/12/chartex" xmlns:cx7="http://schemas.microsoft.com/office/drawing/2016/5/13/chartex" xmlns:cx8="http://schemas.microsoft.com/office/drawing/2016/5/14/chartex" xmlns:mc="http://schemas.openxmlformats.org/markup-compatibility/2006" xmlns:aink="http://schemas.microsoft.com/office/drawing/2016/ink" xmlns:am3d="http://schemas.microsoft.com/office/drawing/2017/model3d" xmlns:o="urn:schemas-microsoft-com:office:office" xmlns:r="http://schemas.openxmlformats.org/officeDocument/2006/relationships" xmlns:m="http://schemas.openxmlformats.org/officeDocument/2006/math" xmlns:v="urn:schemas-microsoft-com:vml" xmlns:wp14="http://schemas.microsoft.com/office/word/2010/wordprocessingDrawing" xmlns:wp="http://schemas.openxmlformats.org/drawingml/2006/wordprocessingDrawing" xmlns:w10="urn:schemas-microsoft-com:office:word" xmlns:w="http://schemas.openxmlformats.org/wordprocessingml/2006/main" xmlns:w14="http://schemas.microsoft.com/office/word/2010/wordml" xmlns:w15="http://schemas.microsoft.com/office/word/2012/wordml" xmlns:w16cex="http://schemas.microsoft.com/office/word/2018/wordml/cex" xmlns:w16cid="http://schemas.microsoft.com/office/word/2016/wordml/cid" xmlns:w16="http://schemas.microsoft.com/office/word/2018/wordml" xmlns:w16se="http://schemas.microsoft.com/office/word/2015/wordml/symex" xmlns:wpg="http://schemas.microsoft.com/office/word/2010/wordprocessingGroup" xmlns:wpi="http://schemas.microsoft.com/office/word/2010/wordprocessingInk" xmlns:wne="http://schemas.microsoft.com/office/word/2006/wordml" xmlns:wps="http://schemas.microsoft.com/office/word/2010/wordprocessingShape" mc:Ignorable="w14 w15 w16se w16cid w16 w16cex wp14">
+<w:endnotes xmlns:wpc="http://schemas.microsoft.com/office/word/2010/wordprocessingCanvas" xmlns:cx="http://schemas.microsoft.com/office/drawing/2014/chartex" xmlns:cx1="http://schemas.microsoft.com/office/drawing/2015/9/8/chartex" xmlns:cx2="http://schemas.microsoft.com/office/drawing/2015/10/21/chartex" xmlns:cx3="http://schemas.microsoft.com/office/drawing/2016/5/9/chartex" xmlns:cx4="http://schemas.microsoft.com/office/drawing/2016/5/10/chartex" xmlns:cx5="http://schemas.microsoft.com/office/drawing/2016/5/11/chartex" xmlns:cx6="http://schemas.microsoft.com/office/drawing/2016/5/12/chartex" xmlns:cx7="http://schemas.microsoft.com/office/drawing/2016/5/13/chartex" xmlns:cx8="http://schemas.microsoft.com/office/drawing/2016/5/14/chartex" xmlns:mc="http://schemas.openxmlformats.org/markup-compatibility/2006" xmlns:aink="http://schemas.microsoft.com/office/drawing/2016/ink" xmlns:am3d="http://schemas.microsoft.com/office/drawing/2017/model3d" xmlns:o="urn:schemas-microsoft-com:office:office" xmlns:r="http://schemas.openxmlformats.org/officeDocument/2006/relationships" xmlns:m="http://schemas.openxmlformats.org/officeDocument/2006/math" xmlns:v="urn:schemas-microsoft-com:vml" xmlns:wp14="http://schemas.microsoft.com/office/word/2010/wordprocessingDrawing" xmlns:wp="http://schemas.openxmlformats.org/drawingml/2006/wordprocessingDrawing" xmlns:w10="urn:schemas-microsoft-com:office:word" xmlns:w="http://schemas.openxmlformats.org/wordprocessingml/2006/main" xmlns:w14="http://schemas.microsoft.com/office/word/2010/wordml" xmlns:w15="http://schemas.microsoft.com/office/word/2012/wordml" xmlns:w16cex="http://schemas.microsoft.com/office/word/2018/wordml/cex" xmlns:w16cid="http://schemas.microsoft.com/office/word/2016/wordml/cid" xmlns:w16="http://schemas.microsoft.com/office/word/2018/wordml" xmlns:w16sdtdh="http://schemas.microsoft.com/office/word/2020/wordml/sdtdatahash" xmlns:w16se="http://schemas.microsoft.com/office/word/2015/wordml/symex" xmlns:wpg="http://schemas.microsoft.com/office/word/2010/wordprocessingGroup" xmlns:wpi="http://schemas.microsoft.com/office/word/2010/wordprocessingInk" xmlns:wne="http://schemas.microsoft.com/office/word/2006/wordml" xmlns:wps="http://schemas.microsoft.com/office/word/2010/wordprocessingShape" mc:Ignorable="w14 w15 w16se w16cid w16 w16cex w16sdtdh wp14">
   <w:endnote w:type="separator" w:id="-1">
     <w:p>
       <w:pPr>
@@ -2080,10 +2827,10 @@
 </file>
 
 <file path=word/footer1.xml><?xml version="1.0" encoding="utf-8"?>
-<w:ftr xmlns:wpc="http://schemas.microsoft.com/office/word/2010/wordprocessingCanvas" xmlns:cx="http://schemas.microsoft.com/office/drawing/2014/chartex" xmlns:cx1="http://schemas.microsoft.com/office/drawing/2015/9/8/chartex" xmlns:cx2="http://schemas.microsoft.com/office/drawing/2015/10/21/chartex" xmlns:cx3="http://schemas.microsoft.com/office/drawing/2016/5/9/chartex" xmlns:cx4="http://schemas.microsoft.com/office/drawing/2016/5/10/chartex" xmlns:cx5="http://schemas.microsoft.com/office/drawing/2016/5/11/chartex" xmlns:cx6="http://schemas.microsoft.com/office/drawing/2016/5/12/chartex" xmlns:cx7="http://schemas.microsoft.com/office/drawing/2016/5/13/chartex" xmlns:cx8="http://schemas.microsoft.com/office/drawing/2016/5/14/chartex" xmlns:mc="http://schemas.openxmlformats.org/markup-compatibility/2006" xmlns:aink="http://schemas.microsoft.com/office/drawing/2016/ink" xmlns:am3d="http://schemas.microsoft.com/office/drawing/2017/model3d" xmlns:o="urn:schemas-microsoft-com:office:office" xmlns:r="http://schemas.openxmlformats.org/officeDocument/2006/relationships" xmlns:m="http://schemas.openxmlformats.org/officeDocument/2006/math" xmlns:v="urn:schemas-microsoft-com:vml" xmlns:wp14="http://schemas.microsoft.com/office/word/2010/wordprocessingDrawing" xmlns:wp="http://schemas.openxmlformats.org/drawingml/2006/wordprocessingDrawing" xmlns:w10="urn:schemas-microsoft-com:office:word" xmlns:w="http://schemas.openxmlformats.org/wordprocessingml/2006/main" xmlns:w14="http://schemas.microsoft.com/office/word/2010/wordml" xmlns:w15="http://schemas.microsoft.com/office/word/2012/wordml" xmlns:w16cex="http://schemas.microsoft.com/office/word/2018/wordml/cex" xmlns:w16cid="http://schemas.microsoft.com/office/word/2016/wordml/cid" xmlns:w16="http://schemas.microsoft.com/office/word/2018/wordml" xmlns:w16se="http://schemas.microsoft.com/office/word/2015/wordml/symex" xmlns:wpg="http://schemas.microsoft.com/office/word/2010/wordprocessingGroup" xmlns:wpi="http://schemas.microsoft.com/office/word/2010/wordprocessingInk" xmlns:wne="http://schemas.microsoft.com/office/word/2006/wordml" xmlns:wps="http://schemas.microsoft.com/office/word/2010/wordprocessingShape" mc:Ignorable="w14 w15 w16se w16cid w16 w16cex wp14">
+<w:ftr xmlns:wpc="http://schemas.microsoft.com/office/word/2010/wordprocessingCanvas" xmlns:cx="http://schemas.microsoft.com/office/drawing/2014/chartex" xmlns:cx1="http://schemas.microsoft.com/office/drawing/2015/9/8/chartex" xmlns:cx2="http://schemas.microsoft.com/office/drawing/2015/10/21/chartex" xmlns:cx3="http://schemas.microsoft.com/office/drawing/2016/5/9/chartex" xmlns:cx4="http://schemas.microsoft.com/office/drawing/2016/5/10/chartex" xmlns:cx5="http://schemas.microsoft.com/office/drawing/2016/5/11/chartex" xmlns:cx6="http://schemas.microsoft.com/office/drawing/2016/5/12/chartex" xmlns:cx7="http://schemas.microsoft.com/office/drawing/2016/5/13/chartex" xmlns:cx8="http://schemas.microsoft.com/office/drawing/2016/5/14/chartex" xmlns:mc="http://schemas.openxmlformats.org/markup-compatibility/2006" xmlns:aink="http://schemas.microsoft.com/office/drawing/2016/ink" xmlns:am3d="http://schemas.microsoft.com/office/drawing/2017/model3d" xmlns:o="urn:schemas-microsoft-com:office:office" xmlns:r="http://schemas.openxmlformats.org/officeDocument/2006/relationships" xmlns:m="http://schemas.openxmlformats.org/officeDocument/2006/math" xmlns:v="urn:schemas-microsoft-com:vml" xmlns:wp14="http://schemas.microsoft.com/office/word/2010/wordprocessingDrawing" xmlns:wp="http://schemas.openxmlformats.org/drawingml/2006/wordprocessingDrawing" xmlns:w10="urn:schemas-microsoft-com:office:word" xmlns:w="http://schemas.openxmlformats.org/wordprocessingml/2006/main" xmlns:w14="http://schemas.microsoft.com/office/word/2010/wordml" xmlns:w15="http://schemas.microsoft.com/office/word/2012/wordml" xmlns:w16cex="http://schemas.microsoft.com/office/word/2018/wordml/cex" xmlns:w16cid="http://schemas.microsoft.com/office/word/2016/wordml/cid" xmlns:w16="http://schemas.microsoft.com/office/word/2018/wordml" xmlns:w16sdtdh="http://schemas.microsoft.com/office/word/2020/wordml/sdtdatahash" xmlns:w16se="http://schemas.microsoft.com/office/word/2015/wordml/symex" xmlns:wpg="http://schemas.microsoft.com/office/word/2010/wordprocessingGroup" xmlns:wpi="http://schemas.microsoft.com/office/word/2010/wordprocessingInk" xmlns:wne="http://schemas.microsoft.com/office/word/2006/wordml" xmlns:wps="http://schemas.microsoft.com/office/word/2010/wordprocessingShape" mc:Ignorable="w14 w15 w16se w16cid w16 w16cex w16sdtdh wp14">
   <w:p>
     <w:pPr>
-      <w:pStyle w:val="Footer"/>
+      <w:pStyle w:val="Rodap"/>
     </w:pPr>
     <w:r>
       <w:rPr>
@@ -2158,15 +2905,7 @@
                               <w:bCs/>
                               <w:color w:val="000000" w:themeColor="text1"/>
                             </w:rPr>
-                            <w:t xml:space="preserve">CAPL </w:t>
-                          </w:r>
-                          <w:r>
-                            <w:rPr>
-                              <w:b/>
-                              <w:bCs/>
-                              <w:color w:val="000000" w:themeColor="text1"/>
-                            </w:rPr>
-                            <w:t xml:space="preserve">Básico - </w:t>
+                            <w:t xml:space="preserve">CAPL Básico - </w:t>
                           </w:r>
                           <w:r>
                             <w:rPr>
@@ -2532,7 +3271,7 @@
 </file>
 
 <file path=word/footnotes.xml><?xml version="1.0" encoding="utf-8"?>
-<w:footnotes xmlns:wpc="http://schemas.microsoft.com/office/word/2010/wordprocessingCanvas" xmlns:cx="http://schemas.microsoft.com/office/drawing/2014/chartex" xmlns:cx1="http://schemas.microsoft.com/office/drawing/2015/9/8/chartex" xmlns:cx2="http://schemas.microsoft.com/office/drawing/2015/10/21/chartex" xmlns:cx3="http://schemas.microsoft.com/office/drawing/2016/5/9/chartex" xmlns:cx4="http://schemas.microsoft.com/office/drawing/2016/5/10/chartex" xmlns:cx5="http://schemas.microsoft.com/office/drawing/2016/5/11/chartex" xmlns:cx6="http://schemas.microsoft.com/office/drawing/2016/5/12/chartex" xmlns:cx7="http://schemas.microsoft.com/office/drawing/2016/5/13/chartex" xmlns:cx8="http://schemas.microsoft.com/office/drawing/2016/5/14/chartex" xmlns:mc="http://schemas.openxmlformats.org/markup-compatibility/2006" xmlns:aink="http://schemas.microsoft.com/office/drawing/2016/ink" xmlns:am3d="http://schemas.microsoft.com/office/drawing/2017/model3d" xmlns:o="urn:schemas-microsoft-com:office:office" xmlns:r="http://schemas.openxmlformats.org/officeDocument/2006/relationships" xmlns:m="http://schemas.openxmlformats.org/officeDocument/2006/math" xmlns:v="urn:schemas-microsoft-com:vml" xmlns:wp14="http://schemas.microsoft.com/office/word/2010/wordprocessingDrawing" xmlns:wp="http://schemas.openxmlformats.org/drawingml/2006/wordprocessingDrawing" xmlns:w10="urn:schemas-microsoft-com:office:word" xmlns:w="http://schemas.openxmlformats.org/wordprocessingml/2006/main" xmlns:w14="http://schemas.microsoft.com/office/word/2010/wordml" xmlns:w15="http://schemas.microsoft.com/office/word/2012/wordml" xmlns:w16cex="http://schemas.microsoft.com/office/word/2018/wordml/cex" xmlns:w16cid="http://schemas.microsoft.com/office/word/2016/wordml/cid" xmlns:w16="http://schemas.microsoft.com/office/word/2018/wordml" xmlns:w16se="http://schemas.microsoft.com/office/word/2015/wordml/symex" xmlns:wpg="http://schemas.microsoft.com/office/word/2010/wordprocessingGroup" xmlns:wpi="http://schemas.microsoft.com/office/word/2010/wordprocessingInk" xmlns:wne="http://schemas.microsoft.com/office/word/2006/wordml" xmlns:wps="http://schemas.microsoft.com/office/word/2010/wordprocessingShape" mc:Ignorable="w14 w15 w16se w16cid w16 w16cex wp14">
+<w:footnotes xmlns:wpc="http://schemas.microsoft.com/office/word/2010/wordprocessingCanvas" xmlns:cx="http://schemas.microsoft.com/office/drawing/2014/chartex" xmlns:cx1="http://schemas.microsoft.com/office/drawing/2015/9/8/chartex" xmlns:cx2="http://schemas.microsoft.com/office/drawing/2015/10/21/chartex" xmlns:cx3="http://schemas.microsoft.com/office/drawing/2016/5/9/chartex" xmlns:cx4="http://schemas.microsoft.com/office/drawing/2016/5/10/chartex" xmlns:cx5="http://schemas.microsoft.com/office/drawing/2016/5/11/chartex" xmlns:cx6="http://schemas.microsoft.com/office/drawing/2016/5/12/chartex" xmlns:cx7="http://schemas.microsoft.com/office/drawing/2016/5/13/chartex" xmlns:cx8="http://schemas.microsoft.com/office/drawing/2016/5/14/chartex" xmlns:mc="http://schemas.openxmlformats.org/markup-compatibility/2006" xmlns:aink="http://schemas.microsoft.com/office/drawing/2016/ink" xmlns:am3d="http://schemas.microsoft.com/office/drawing/2017/model3d" xmlns:o="urn:schemas-microsoft-com:office:office" xmlns:r="http://schemas.openxmlformats.org/officeDocument/2006/relationships" xmlns:m="http://schemas.openxmlformats.org/officeDocument/2006/math" xmlns:v="urn:schemas-microsoft-com:vml" xmlns:wp14="http://schemas.microsoft.com/office/word/2010/wordprocessingDrawing" xmlns:wp="http://schemas.openxmlformats.org/drawingml/2006/wordprocessingDrawing" xmlns:w10="urn:schemas-microsoft-com:office:word" xmlns:w="http://schemas.openxmlformats.org/wordprocessingml/2006/main" xmlns:w14="http://schemas.microsoft.com/office/word/2010/wordml" xmlns:w15="http://schemas.microsoft.com/office/word/2012/wordml" xmlns:w16cex="http://schemas.microsoft.com/office/word/2018/wordml/cex" xmlns:w16cid="http://schemas.microsoft.com/office/word/2016/wordml/cid" xmlns:w16="http://schemas.microsoft.com/office/word/2018/wordml" xmlns:w16sdtdh="http://schemas.microsoft.com/office/word/2020/wordml/sdtdatahash" xmlns:w16se="http://schemas.microsoft.com/office/word/2015/wordml/symex" xmlns:wpg="http://schemas.microsoft.com/office/word/2010/wordprocessingGroup" xmlns:wpi="http://schemas.microsoft.com/office/word/2010/wordprocessingInk" xmlns:wne="http://schemas.microsoft.com/office/word/2006/wordml" xmlns:wps="http://schemas.microsoft.com/office/word/2010/wordprocessingShape" mc:Ignorable="w14 w15 w16se w16cid w16 w16cex w16sdtdh wp14">
   <w:footnote w:type="separator" w:id="-1">
     <w:p>
       <w:pPr>
@@ -2557,10 +3296,10 @@
 </file>
 
 <file path=word/header1.xml><?xml version="1.0" encoding="utf-8"?>
-<w:hdr xmlns:wpc="http://schemas.microsoft.com/office/word/2010/wordprocessingCanvas" xmlns:cx="http://schemas.microsoft.com/office/drawing/2014/chartex" xmlns:cx1="http://schemas.microsoft.com/office/drawing/2015/9/8/chartex" xmlns:cx2="http://schemas.microsoft.com/office/drawing/2015/10/21/chartex" xmlns:cx3="http://schemas.microsoft.com/office/drawing/2016/5/9/chartex" xmlns:cx4="http://schemas.microsoft.com/office/drawing/2016/5/10/chartex" xmlns:cx5="http://schemas.microsoft.com/office/drawing/2016/5/11/chartex" xmlns:cx6="http://schemas.microsoft.com/office/drawing/2016/5/12/chartex" xmlns:cx7="http://schemas.microsoft.com/office/drawing/2016/5/13/chartex" xmlns:cx8="http://schemas.microsoft.com/office/drawing/2016/5/14/chartex" xmlns:mc="http://schemas.openxmlformats.org/markup-compatibility/2006" xmlns:aink="http://schemas.microsoft.com/office/drawing/2016/ink" xmlns:am3d="http://schemas.microsoft.com/office/drawing/2017/model3d" xmlns:o="urn:schemas-microsoft-com:office:office" xmlns:r="http://schemas.openxmlformats.org/officeDocument/2006/relationships" xmlns:m="http://schemas.openxmlformats.org/officeDocument/2006/math" xmlns:v="urn:schemas-microsoft-com:vml" xmlns:wp14="http://schemas.microsoft.com/office/word/2010/wordprocessingDrawing" xmlns:wp="http://schemas.openxmlformats.org/drawingml/2006/wordprocessingDrawing" xmlns:w10="urn:schemas-microsoft-com:office:word" xmlns:w="http://schemas.openxmlformats.org/wordprocessingml/2006/main" xmlns:w14="http://schemas.microsoft.com/office/word/2010/wordml" xmlns:w15="http://schemas.microsoft.com/office/word/2012/wordml" xmlns:w16cex="http://schemas.microsoft.com/office/word/2018/wordml/cex" xmlns:w16cid="http://schemas.microsoft.com/office/word/2016/wordml/cid" xmlns:w16="http://schemas.microsoft.com/office/word/2018/wordml" xmlns:w16se="http://schemas.microsoft.com/office/word/2015/wordml/symex" xmlns:wpg="http://schemas.microsoft.com/office/word/2010/wordprocessingGroup" xmlns:wpi="http://schemas.microsoft.com/office/word/2010/wordprocessingInk" xmlns:wne="http://schemas.microsoft.com/office/word/2006/wordml" xmlns:wps="http://schemas.microsoft.com/office/word/2010/wordprocessingShape" mc:Ignorable="w14 w15 w16se w16cid w16 w16cex wp14">
+<w:hdr xmlns:wpc="http://schemas.microsoft.com/office/word/2010/wordprocessingCanvas" xmlns:cx="http://schemas.microsoft.com/office/drawing/2014/chartex" xmlns:cx1="http://schemas.microsoft.com/office/drawing/2015/9/8/chartex" xmlns:cx2="http://schemas.microsoft.com/office/drawing/2015/10/21/chartex" xmlns:cx3="http://schemas.microsoft.com/office/drawing/2016/5/9/chartex" xmlns:cx4="http://schemas.microsoft.com/office/drawing/2016/5/10/chartex" xmlns:cx5="http://schemas.microsoft.com/office/drawing/2016/5/11/chartex" xmlns:cx6="http://schemas.microsoft.com/office/drawing/2016/5/12/chartex" xmlns:cx7="http://schemas.microsoft.com/office/drawing/2016/5/13/chartex" xmlns:cx8="http://schemas.microsoft.com/office/drawing/2016/5/14/chartex" xmlns:mc="http://schemas.openxmlformats.org/markup-compatibility/2006" xmlns:aink="http://schemas.microsoft.com/office/drawing/2016/ink" xmlns:am3d="http://schemas.microsoft.com/office/drawing/2017/model3d" xmlns:o="urn:schemas-microsoft-com:office:office" xmlns:r="http://schemas.openxmlformats.org/officeDocument/2006/relationships" xmlns:m="http://schemas.openxmlformats.org/officeDocument/2006/math" xmlns:v="urn:schemas-microsoft-com:vml" xmlns:wp14="http://schemas.microsoft.com/office/word/2010/wordprocessingDrawing" xmlns:wp="http://schemas.openxmlformats.org/drawingml/2006/wordprocessingDrawing" xmlns:w10="urn:schemas-microsoft-com:office:word" xmlns:w="http://schemas.openxmlformats.org/wordprocessingml/2006/main" xmlns:w14="http://schemas.microsoft.com/office/word/2010/wordml" xmlns:w15="http://schemas.microsoft.com/office/word/2012/wordml" xmlns:w16cex="http://schemas.microsoft.com/office/word/2018/wordml/cex" xmlns:w16cid="http://schemas.microsoft.com/office/word/2016/wordml/cid" xmlns:w16="http://schemas.microsoft.com/office/word/2018/wordml" xmlns:w16sdtdh="http://schemas.microsoft.com/office/word/2020/wordml/sdtdatahash" xmlns:w16se="http://schemas.microsoft.com/office/word/2015/wordml/symex" xmlns:wpg="http://schemas.microsoft.com/office/word/2010/wordprocessingGroup" xmlns:wpi="http://schemas.microsoft.com/office/word/2010/wordprocessingInk" xmlns:wne="http://schemas.microsoft.com/office/word/2006/wordml" xmlns:wps="http://schemas.microsoft.com/office/word/2010/wordprocessingShape" mc:Ignorable="w14 w15 w16se w16cid w16 w16cex w16sdtdh wp14">
   <w:p>
     <w:pPr>
-      <w:pStyle w:val="Header"/>
+      <w:pStyle w:val="Cabealho"/>
     </w:pPr>
     <w:r>
       <w:rPr>
@@ -2790,7 +3529,7 @@
 </file>
 
 <file path=word/numbering.xml><?xml version="1.0" encoding="utf-8"?>
-<w:numbering xmlns:wpc="http://schemas.microsoft.com/office/word/2010/wordprocessingCanvas" xmlns:cx="http://schemas.microsoft.com/office/drawing/2014/chartex" xmlns:cx1="http://schemas.microsoft.com/office/drawing/2015/9/8/chartex" xmlns:cx2="http://schemas.microsoft.com/office/drawing/2015/10/21/chartex" xmlns:cx3="http://schemas.microsoft.com/office/drawing/2016/5/9/chartex" xmlns:cx4="http://schemas.microsoft.com/office/drawing/2016/5/10/chartex" xmlns:cx5="http://schemas.microsoft.com/office/drawing/2016/5/11/chartex" xmlns:cx6="http://schemas.microsoft.com/office/drawing/2016/5/12/chartex" xmlns:cx7="http://schemas.microsoft.com/office/drawing/2016/5/13/chartex" xmlns:cx8="http://schemas.microsoft.com/office/drawing/2016/5/14/chartex" xmlns:mc="http://schemas.openxmlformats.org/markup-compatibility/2006" xmlns:aink="http://schemas.microsoft.com/office/drawing/2016/ink" xmlns:am3d="http://schemas.microsoft.com/office/drawing/2017/model3d" xmlns:o="urn:schemas-microsoft-com:office:office" xmlns:r="http://schemas.openxmlformats.org/officeDocument/2006/relationships" xmlns:m="http://schemas.openxmlformats.org/officeDocument/2006/math" xmlns:v="urn:schemas-microsoft-com:vml" xmlns:wp14="http://schemas.microsoft.com/office/word/2010/wordprocessingDrawing" xmlns:wp="http://schemas.openxmlformats.org/drawingml/2006/wordprocessingDrawing" xmlns:w10="urn:schemas-microsoft-com:office:word" xmlns:w="http://schemas.openxmlformats.org/wordprocessingml/2006/main" xmlns:w14="http://schemas.microsoft.com/office/word/2010/wordml" xmlns:w15="http://schemas.microsoft.com/office/word/2012/wordml" xmlns:w16cex="http://schemas.microsoft.com/office/word/2018/wordml/cex" xmlns:w16cid="http://schemas.microsoft.com/office/word/2016/wordml/cid" xmlns:w16="http://schemas.microsoft.com/office/word/2018/wordml" xmlns:w16se="http://schemas.microsoft.com/office/word/2015/wordml/symex" xmlns:wpg="http://schemas.microsoft.com/office/word/2010/wordprocessingGroup" xmlns:wpi="http://schemas.microsoft.com/office/word/2010/wordprocessingInk" xmlns:wne="http://schemas.microsoft.com/office/word/2006/wordml" xmlns:wps="http://schemas.microsoft.com/office/word/2010/wordprocessingShape" mc:Ignorable="w14 w15 w16se w16cid w16 w16cex wp14">
+<w:numbering xmlns:wpc="http://schemas.microsoft.com/office/word/2010/wordprocessingCanvas" xmlns:cx="http://schemas.microsoft.com/office/drawing/2014/chartex" xmlns:cx1="http://schemas.microsoft.com/office/drawing/2015/9/8/chartex" xmlns:cx2="http://schemas.microsoft.com/office/drawing/2015/10/21/chartex" xmlns:cx3="http://schemas.microsoft.com/office/drawing/2016/5/9/chartex" xmlns:cx4="http://schemas.microsoft.com/office/drawing/2016/5/10/chartex" xmlns:cx5="http://schemas.microsoft.com/office/drawing/2016/5/11/chartex" xmlns:cx6="http://schemas.microsoft.com/office/drawing/2016/5/12/chartex" xmlns:cx7="http://schemas.microsoft.com/office/drawing/2016/5/13/chartex" xmlns:cx8="http://schemas.microsoft.com/office/drawing/2016/5/14/chartex" xmlns:mc="http://schemas.openxmlformats.org/markup-compatibility/2006" xmlns:aink="http://schemas.microsoft.com/office/drawing/2016/ink" xmlns:am3d="http://schemas.microsoft.com/office/drawing/2017/model3d" xmlns:o="urn:schemas-microsoft-com:office:office" xmlns:r="http://schemas.openxmlformats.org/officeDocument/2006/relationships" xmlns:m="http://schemas.openxmlformats.org/officeDocument/2006/math" xmlns:v="urn:schemas-microsoft-com:vml" xmlns:wp14="http://schemas.microsoft.com/office/word/2010/wordprocessingDrawing" xmlns:wp="http://schemas.openxmlformats.org/drawingml/2006/wordprocessingDrawing" xmlns:w10="urn:schemas-microsoft-com:office:word" xmlns:w="http://schemas.openxmlformats.org/wordprocessingml/2006/main" xmlns:w14="http://schemas.microsoft.com/office/word/2010/wordml" xmlns:w15="http://schemas.microsoft.com/office/word/2012/wordml" xmlns:w16cex="http://schemas.microsoft.com/office/word/2018/wordml/cex" xmlns:w16cid="http://schemas.microsoft.com/office/word/2016/wordml/cid" xmlns:w16="http://schemas.microsoft.com/office/word/2018/wordml" xmlns:w16sdtdh="http://schemas.microsoft.com/office/word/2020/wordml/sdtdatahash" xmlns:w16se="http://schemas.microsoft.com/office/word/2015/wordml/symex" xmlns:wpg="http://schemas.microsoft.com/office/word/2010/wordprocessingGroup" xmlns:wpi="http://schemas.microsoft.com/office/word/2010/wordprocessingInk" xmlns:wne="http://schemas.microsoft.com/office/word/2006/wordml" xmlns:wps="http://schemas.microsoft.com/office/word/2010/wordprocessingShape" mc:Ignorable="w14 w15 w16se w16cid w16 w16cex w16sdtdh wp14">
   <w:abstractNum w:abstractNumId="0" w15:restartNumberingAfterBreak="0">
     <w:nsid w:val="1E491938"/>
     <w:multiLevelType w:val="hybridMultilevel"/>
@@ -4342,7 +5081,7 @@
 </file>
 
 <file path=word/styles.xml><?xml version="1.0" encoding="utf-8"?>
-<w:styles xmlns:mc="http://schemas.openxmlformats.org/markup-compatibility/2006" xmlns:r="http://schemas.openxmlformats.org/officeDocument/2006/relationships" xmlns:w="http://schemas.openxmlformats.org/wordprocessingml/2006/main" xmlns:w14="http://schemas.microsoft.com/office/word/2010/wordml" xmlns:w15="http://schemas.microsoft.com/office/word/2012/wordml" xmlns:w16cex="http://schemas.microsoft.com/office/word/2018/wordml/cex" xmlns:w16cid="http://schemas.microsoft.com/office/word/2016/wordml/cid" xmlns:w16="http://schemas.microsoft.com/office/word/2018/wordml" xmlns:w16se="http://schemas.microsoft.com/office/word/2015/wordml/symex" mc:Ignorable="w14 w15 w16se w16cid w16 w16cex">
+<w:styles xmlns:mc="http://schemas.openxmlformats.org/markup-compatibility/2006" xmlns:r="http://schemas.openxmlformats.org/officeDocument/2006/relationships" xmlns:w="http://schemas.openxmlformats.org/wordprocessingml/2006/main" xmlns:w14="http://schemas.microsoft.com/office/word/2010/wordml" xmlns:w15="http://schemas.microsoft.com/office/word/2012/wordml" xmlns:w16cex="http://schemas.microsoft.com/office/word/2018/wordml/cex" xmlns:w16cid="http://schemas.microsoft.com/office/word/2016/wordml/cid" xmlns:w16="http://schemas.microsoft.com/office/word/2018/wordml" xmlns:w16sdtdh="http://schemas.microsoft.com/office/word/2020/wordml/sdtdatahash" xmlns:w16se="http://schemas.microsoft.com/office/word/2015/wordml/symex" mc:Ignorable="w14 w15 w16se w16cid w16 w16cex w16sdtdh">
   <w:docDefaults>
     <w:rPrDefault>
       <w:rPr>
@@ -4741,13 +5480,13 @@
     <w:qFormat/>
     <w:rsid w:val="00312977"/>
   </w:style>
-  <w:style w:type="character" w:default="1" w:styleId="DefaultParagraphFont">
+  <w:style w:type="character" w:default="1" w:styleId="Fontepargpadro">
     <w:name w:val="Default Paragraph Font"/>
     <w:uiPriority w:val="1"/>
     <w:semiHidden/>
     <w:unhideWhenUsed/>
   </w:style>
-  <w:style w:type="table" w:default="1" w:styleId="TableNormal">
+  <w:style w:type="table" w:default="1" w:styleId="Tabelanormal">
     <w:name w:val="Normal Table"/>
     <w:uiPriority w:val="99"/>
     <w:semiHidden/>
@@ -4762,16 +5501,16 @@
       </w:tblCellMar>
     </w:tblPr>
   </w:style>
-  <w:style w:type="numbering" w:default="1" w:styleId="NoList">
+  <w:style w:type="numbering" w:default="1" w:styleId="Semlista">
     <w:name w:val="No List"/>
     <w:uiPriority w:val="99"/>
     <w:semiHidden/>
     <w:unhideWhenUsed/>
   </w:style>
-  <w:style w:type="paragraph" w:styleId="Header">
+  <w:style w:type="paragraph" w:styleId="Cabealho">
     <w:name w:val="header"/>
     <w:basedOn w:val="Normal"/>
-    <w:link w:val="HeaderChar"/>
+    <w:link w:val="CabealhoChar"/>
     <w:uiPriority w:val="99"/>
     <w:unhideWhenUsed/>
     <w:rsid w:val="00E36649"/>
@@ -4783,17 +5522,17 @@
       <w:spacing w:after="0" w:line="240" w:lineRule="auto"/>
     </w:pPr>
   </w:style>
-  <w:style w:type="character" w:customStyle="1" w:styleId="HeaderChar">
-    <w:name w:val="Header Char"/>
-    <w:basedOn w:val="DefaultParagraphFont"/>
-    <w:link w:val="Header"/>
+  <w:style w:type="character" w:customStyle="1" w:styleId="CabealhoChar">
+    <w:name w:val="Cabeçalho Char"/>
+    <w:basedOn w:val="Fontepargpadro"/>
+    <w:link w:val="Cabealho"/>
     <w:uiPriority w:val="99"/>
     <w:rsid w:val="00E36649"/>
   </w:style>
-  <w:style w:type="paragraph" w:styleId="Footer">
+  <w:style w:type="paragraph" w:styleId="Rodap">
     <w:name w:val="footer"/>
     <w:basedOn w:val="Normal"/>
-    <w:link w:val="FooterChar"/>
+    <w:link w:val="RodapChar"/>
     <w:uiPriority w:val="99"/>
     <w:unhideWhenUsed/>
     <w:rsid w:val="00E36649"/>
@@ -4805,14 +5544,14 @@
       <w:spacing w:after="0" w:line="240" w:lineRule="auto"/>
     </w:pPr>
   </w:style>
-  <w:style w:type="character" w:customStyle="1" w:styleId="FooterChar">
-    <w:name w:val="Footer Char"/>
-    <w:basedOn w:val="DefaultParagraphFont"/>
-    <w:link w:val="Footer"/>
+  <w:style w:type="character" w:customStyle="1" w:styleId="RodapChar">
+    <w:name w:val="Rodapé Char"/>
+    <w:basedOn w:val="Fontepargpadro"/>
+    <w:link w:val="Rodap"/>
     <w:uiPriority w:val="99"/>
     <w:rsid w:val="00E36649"/>
   </w:style>
-  <w:style w:type="paragraph" w:styleId="ListParagraph">
+  <w:style w:type="paragraph" w:styleId="PargrafodaLista">
     <w:name w:val="List Paragraph"/>
     <w:basedOn w:val="Normal"/>
     <w:uiPriority w:val="34"/>
@@ -4823,9 +5562,9 @@
       <w:contextualSpacing/>
     </w:pPr>
   </w:style>
-  <w:style w:type="table" w:styleId="TableGrid">
+  <w:style w:type="table" w:styleId="Tabelacomgrade">
     <w:name w:val="Table Grid"/>
-    <w:basedOn w:val="TableNormal"/>
+    <w:basedOn w:val="Tabelanormal"/>
     <w:uiPriority w:val="39"/>
     <w:rsid w:val="00F70E3C"/>
     <w:pPr>

</xml_diff>